<commit_message>
Add Meeting Notes draft and Finalize the Process Report
</commit_message>
<xml_diff>
--- a/Documentations/Process Report/Process Report.docx
+++ b/Documentations/Process Report/Process Report.docx
@@ -3438,6 +3438,8 @@
     <w:p/>
     <w:p/>
     <w:p/>
+    <w:p/>
+    <w:p/>
     <w:p>
       <w:pPr>
         <w:pStyle w:val="Heading1"/>
@@ -3455,6 +3457,7 @@
           <w:sz w:val="48"/>
           <w:szCs w:val="48"/>
         </w:rPr>
+        <w:lastRenderedPageBreak/>
         <w:t>Meeting Minutes</w:t>
       </w:r>
       <w:bookmarkEnd w:id="1"/>
@@ -3490,7 +3493,6 @@
         <w:rPr>
           <w:b/>
         </w:rPr>
-        <w:lastRenderedPageBreak/>
         <w:t>Discussion:</w:t>
       </w:r>
       <w:r>
@@ -3971,6 +3973,16 @@
     </w:p>
     <w:p>
       <w:pPr>
+        <w:pStyle w:val="Heading1"/>
+        <w:spacing w:line="240" w:lineRule="auto"/>
+        <w:rPr>
+          <w:b/>
+        </w:rPr>
+      </w:pPr>
+      <w:bookmarkStart w:id="6" w:name="_h30234cgg6h2" w:colFirst="0" w:colLast="0"/>
+      <w:bookmarkStart w:id="7" w:name="_Toc535356126"/>
+      <w:bookmarkEnd w:id="6"/>
+      <w:r>
         <w:rPr>
           <w:rFonts w:ascii="Open Sans" w:eastAsia="Open Sans" w:hAnsi="Open Sans" w:cs="Open Sans"/>
           <w:b/>
@@ -3979,10 +3991,120 @@
           <w:sz w:val="24"/>
           <w:szCs w:val="24"/>
         </w:rPr>
-      </w:pPr>
-    </w:p>
-    <w:p>
-      <w:pPr>
+        <w:t>Meeting 4</w:t>
+      </w:r>
+      <w:bookmarkEnd w:id="7"/>
+    </w:p>
+    <w:p>
+      <w:r>
+        <w:rPr>
+          <w:b/>
+        </w:rPr>
+        <w:t>Agenda item:</w:t>
+      </w:r>
+      <w:r>
+        <w:rPr>
+          <w:b/>
+        </w:rPr>
+        <w:tab/>
+        <w:t xml:space="preserve">Next update in 2-3 </w:t>
+      </w:r>
+      <w:proofErr w:type="spellStart"/>
+      <w:r>
+        <w:rPr>
+          <w:b/>
+        </w:rPr>
+        <w:t>weeks time</w:t>
+      </w:r>
+      <w:proofErr w:type="spellEnd"/>
+      <w:r>
+        <w:rPr>
+          <w:b/>
+        </w:rPr>
+        <w:tab/>
+      </w:r>
+    </w:p>
+    <w:p>
+      <w:r>
+        <w:rPr>
+          <w:b/>
+        </w:rPr>
+        <w:t xml:space="preserve">Discussion:  </w:t>
+      </w:r>
+      <w:r>
+        <w:t xml:space="preserve">We agreed to send an overview  with screenshots in 2-3 </w:t>
+      </w:r>
+      <w:proofErr w:type="spellStart"/>
+      <w:r>
+        <w:t>weeks time</w:t>
+      </w:r>
+      <w:proofErr w:type="spellEnd"/>
+      <w:r>
+        <w:t xml:space="preserve"> to the project supervisor via email. </w:t>
+      </w:r>
+    </w:p>
+    <w:p/>
+    <w:p>
+      <w:r>
+        <w:rPr>
+          <w:b/>
+        </w:rPr>
+        <w:t>Agenda item:</w:t>
+      </w:r>
+      <w:r>
+        <w:rPr>
+          <w:b/>
+        </w:rPr>
+        <w:tab/>
+        <w:t xml:space="preserve">Project Supervisor Meeting </w:t>
+      </w:r>
+      <w:r>
+        <w:rPr>
+          <w:b/>
+        </w:rPr>
+        <w:tab/>
+      </w:r>
+    </w:p>
+    <w:p>
+      <w:pPr>
+        <w:rPr>
+          <w:b/>
+        </w:rPr>
+      </w:pPr>
+      <w:r>
+        <w:rPr>
+          <w:b/>
+        </w:rPr>
+        <w:t>Discussion:</w:t>
+      </w:r>
+      <w:r>
+        <w:rPr>
+          <w:b/>
+        </w:rPr>
+        <w:tab/>
+      </w:r>
+      <w:r>
+        <w:t>Final overview of both applications and their functionalities . Minor issues from last time have been addressed notably Font fixes and buggy extra features.</w:t>
+      </w:r>
+      <w:r>
+        <w:rPr>
+          <w:b/>
+        </w:rPr>
+        <w:tab/>
+      </w:r>
+    </w:p>
+    <w:p>
+      <w:pPr>
+        <w:pStyle w:val="Heading1"/>
+        <w:spacing w:line="240" w:lineRule="auto"/>
+        <w:rPr>
+          <w:b/>
+        </w:rPr>
+      </w:pPr>
+      <w:bookmarkStart w:id="8" w:name="_20tfjj6q8q8l" w:colFirst="0" w:colLast="0"/>
+      <w:bookmarkStart w:id="9" w:name="_Toc535356127"/>
+      <w:bookmarkEnd w:id="8"/>
+      <w:r>
         <w:rPr>
           <w:rFonts w:ascii="Open Sans" w:eastAsia="Open Sans" w:hAnsi="Open Sans" w:cs="Open Sans"/>
           <w:b/>
@@ -3991,187 +4113,7 @@
           <w:sz w:val="24"/>
           <w:szCs w:val="24"/>
         </w:rPr>
-      </w:pPr>
-    </w:p>
-    <w:p>
-      <w:pPr>
-        <w:rPr>
-          <w:rFonts w:ascii="Open Sans" w:eastAsia="Open Sans" w:hAnsi="Open Sans" w:cs="Open Sans"/>
-          <w:b/>
-          <w:i/>
-          <w:color w:val="1155CC"/>
-          <w:sz w:val="24"/>
-          <w:szCs w:val="24"/>
-        </w:rPr>
-      </w:pPr>
-    </w:p>
-    <w:p>
-      <w:pPr>
-        <w:rPr>
-          <w:rFonts w:ascii="Open Sans" w:eastAsia="Open Sans" w:hAnsi="Open Sans" w:cs="Open Sans"/>
-          <w:b/>
-          <w:i/>
-          <w:color w:val="1155CC"/>
-          <w:sz w:val="24"/>
-          <w:szCs w:val="24"/>
-        </w:rPr>
-      </w:pPr>
-    </w:p>
-    <w:p>
-      <w:pPr>
-        <w:rPr>
-          <w:rFonts w:ascii="Open Sans" w:eastAsia="Open Sans" w:hAnsi="Open Sans" w:cs="Open Sans"/>
-          <w:b/>
-          <w:i/>
-          <w:color w:val="1155CC"/>
-          <w:sz w:val="24"/>
-          <w:szCs w:val="24"/>
-        </w:rPr>
-      </w:pPr>
-    </w:p>
-    <w:p>
-      <w:pPr>
-        <w:pStyle w:val="Heading1"/>
-        <w:spacing w:line="240" w:lineRule="auto"/>
-        <w:rPr>
-          <w:b/>
-        </w:rPr>
-      </w:pPr>
-      <w:bookmarkStart w:id="6" w:name="_h30234cgg6h2" w:colFirst="0" w:colLast="0"/>
-      <w:bookmarkStart w:id="7" w:name="_Toc535356126"/>
-      <w:bookmarkEnd w:id="6"/>
-      <w:r>
-        <w:rPr>
-          <w:rFonts w:ascii="Open Sans" w:eastAsia="Open Sans" w:hAnsi="Open Sans" w:cs="Open Sans"/>
-          <w:b/>
-          <w:i/>
-          <w:color w:val="1155CC"/>
-          <w:sz w:val="24"/>
-          <w:szCs w:val="24"/>
-        </w:rPr>
-        <w:t>Meeting 4</w:t>
-      </w:r>
-      <w:bookmarkEnd w:id="7"/>
-    </w:p>
-    <w:p>
-      <w:r>
-        <w:rPr>
-          <w:b/>
-        </w:rPr>
-        <w:t>Agenda item:</w:t>
-      </w:r>
-      <w:r>
-        <w:rPr>
-          <w:b/>
-        </w:rPr>
-        <w:tab/>
-        <w:t xml:space="preserve">Next update in 2-3 </w:t>
-      </w:r>
-      <w:proofErr w:type="spellStart"/>
-      <w:r>
-        <w:rPr>
-          <w:b/>
-        </w:rPr>
-        <w:t>weeks time</w:t>
-      </w:r>
-      <w:proofErr w:type="spellEnd"/>
-      <w:r>
-        <w:rPr>
-          <w:b/>
-        </w:rPr>
-        <w:tab/>
-      </w:r>
-    </w:p>
-    <w:p>
-      <w:r>
-        <w:rPr>
-          <w:b/>
-        </w:rPr>
-        <w:t xml:space="preserve">Discussion:  </w:t>
-      </w:r>
-      <w:r>
-        <w:t xml:space="preserve">We agreed to send an overview  with screenshots in 2-3 </w:t>
-      </w:r>
-      <w:proofErr w:type="spellStart"/>
-      <w:r>
-        <w:t>weeks time</w:t>
-      </w:r>
-      <w:proofErr w:type="spellEnd"/>
-      <w:r>
-        <w:t xml:space="preserve"> to the project supervisor via email. </w:t>
-      </w:r>
-    </w:p>
-    <w:p/>
-    <w:p>
-      <w:r>
-        <w:rPr>
-          <w:b/>
-        </w:rPr>
         <w:lastRenderedPageBreak/>
-        <w:t>Agenda item:</w:t>
-      </w:r>
-      <w:r>
-        <w:rPr>
-          <w:b/>
-        </w:rPr>
-        <w:tab/>
-        <w:t xml:space="preserve">Project Supervisor Meeting </w:t>
-      </w:r>
-      <w:r>
-        <w:rPr>
-          <w:b/>
-        </w:rPr>
-        <w:tab/>
-      </w:r>
-    </w:p>
-    <w:p>
-      <w:pPr>
-        <w:rPr>
-          <w:b/>
-        </w:rPr>
-      </w:pPr>
-      <w:r>
-        <w:rPr>
-          <w:b/>
-        </w:rPr>
-        <w:t>Discussion:</w:t>
-      </w:r>
-      <w:r>
-        <w:rPr>
-          <w:b/>
-        </w:rPr>
-        <w:tab/>
-      </w:r>
-      <w:r>
-        <w:t>Final overview of both applications and their functionalities . Minor issues from last time have been addressed notably Font fixes and buggy extra features.</w:t>
-      </w:r>
-      <w:r>
-        <w:rPr>
-          <w:b/>
-        </w:rPr>
-        <w:tab/>
-      </w:r>
-    </w:p>
-    <w:p>
-      <w:pPr>
-        <w:pStyle w:val="Heading1"/>
-        <w:spacing w:line="240" w:lineRule="auto"/>
-        <w:rPr>
-          <w:b/>
-        </w:rPr>
-      </w:pPr>
-      <w:bookmarkStart w:id="8" w:name="_20tfjj6q8q8l" w:colFirst="0" w:colLast="0"/>
-      <w:bookmarkStart w:id="9" w:name="_Toc535356127"/>
-      <w:bookmarkEnd w:id="8"/>
-      <w:r>
-        <w:rPr>
-          <w:rFonts w:ascii="Open Sans" w:eastAsia="Open Sans" w:hAnsi="Open Sans" w:cs="Open Sans"/>
-          <w:b/>
-          <w:i/>
-          <w:color w:val="1155CC"/>
-          <w:sz w:val="24"/>
-          <w:szCs w:val="24"/>
-        </w:rPr>
         <w:t>Meeting 5</w:t>
       </w:r>
       <w:bookmarkEnd w:id="9"/>
@@ -4657,8 +4599,6 @@
     </w:p>
     <w:p>
       <w:pPr>
-        <w:pStyle w:val="Heading1"/>
-        <w:spacing w:line="240" w:lineRule="auto"/>
         <w:rPr>
           <w:rFonts w:ascii="Open Sans" w:eastAsia="Open Sans" w:hAnsi="Open Sans" w:cs="Open Sans"/>
           <w:b/>
@@ -4668,10 +4608,9 @@
           <w:szCs w:val="48"/>
         </w:rPr>
       </w:pPr>
-      <w:bookmarkStart w:id="13" w:name="_borj8hqp753u" w:colFirst="0" w:colLast="0"/>
-      <w:bookmarkStart w:id="14" w:name="_Toc535356129"/>
-      <w:bookmarkEnd w:id="13"/>
-      <w:r>
+    </w:p>
+    <w:p>
+      <w:pPr>
         <w:rPr>
           <w:rFonts w:ascii="Open Sans" w:eastAsia="Open Sans" w:hAnsi="Open Sans" w:cs="Open Sans"/>
           <w:b/>
@@ -4680,6 +4619,58 @@
           <w:sz w:val="48"/>
           <w:szCs w:val="48"/>
         </w:rPr>
+      </w:pPr>
+    </w:p>
+    <w:p>
+      <w:pPr>
+        <w:rPr>
+          <w:rFonts w:ascii="Open Sans" w:eastAsia="Open Sans" w:hAnsi="Open Sans" w:cs="Open Sans"/>
+          <w:b/>
+          <w:i/>
+          <w:color w:val="1155CC"/>
+          <w:sz w:val="48"/>
+          <w:szCs w:val="48"/>
+        </w:rPr>
+      </w:pPr>
+    </w:p>
+    <w:p>
+      <w:pPr>
+        <w:rPr>
+          <w:rFonts w:ascii="Open Sans" w:eastAsia="Open Sans" w:hAnsi="Open Sans" w:cs="Open Sans"/>
+          <w:b/>
+          <w:i/>
+          <w:color w:val="1155CC"/>
+          <w:sz w:val="48"/>
+          <w:szCs w:val="48"/>
+        </w:rPr>
+      </w:pPr>
+    </w:p>
+    <w:p>
+      <w:pPr>
+        <w:pStyle w:val="Heading1"/>
+        <w:spacing w:line="240" w:lineRule="auto"/>
+        <w:rPr>
+          <w:rFonts w:ascii="Open Sans" w:eastAsia="Open Sans" w:hAnsi="Open Sans" w:cs="Open Sans"/>
+          <w:b/>
+          <w:i/>
+          <w:color w:val="1155CC"/>
+          <w:sz w:val="48"/>
+          <w:szCs w:val="48"/>
+        </w:rPr>
+      </w:pPr>
+      <w:bookmarkStart w:id="13" w:name="_borj8hqp753u" w:colFirst="0" w:colLast="0"/>
+      <w:bookmarkStart w:id="14" w:name="_Toc535356129"/>
+      <w:bookmarkEnd w:id="13"/>
+      <w:r>
+        <w:rPr>
+          <w:rFonts w:ascii="Open Sans" w:eastAsia="Open Sans" w:hAnsi="Open Sans" w:cs="Open Sans"/>
+          <w:b/>
+          <w:i/>
+          <w:color w:val="1155CC"/>
+          <w:sz w:val="48"/>
+          <w:szCs w:val="48"/>
+        </w:rPr>
+        <w:lastRenderedPageBreak/>
         <w:t>Work division</w:t>
       </w:r>
       <w:bookmarkEnd w:id="14"/>
@@ -4732,7 +4723,6 @@
           <w:sz w:val="24"/>
           <w:szCs w:val="24"/>
         </w:rPr>
-        <w:lastRenderedPageBreak/>
         <w:t>Individual work:</w:t>
       </w:r>
     </w:p>
@@ -5418,7 +5408,6 @@
         </w:numPr>
       </w:pPr>
       <w:r>
-        <w:lastRenderedPageBreak/>
         <w:t>Statistics section</w:t>
       </w:r>
     </w:p>
@@ -5751,16 +5740,11 @@
         <w:t>After a ticket is cancelled, login is not possible</w:t>
       </w:r>
     </w:p>
-    <w:p/>
-    <w:p/>
-    <w:p/>
-    <w:p/>
-    <w:p/>
-    <w:p/>
-    <w:p/>
-    <w:p/>
-    <w:p/>
-    <w:p/>
+    <w:p>
+      <w:r>
+        <w:br w:type="page"/>
+      </w:r>
+    </w:p>
     <w:p/>
     <w:p/>
     <w:p>
@@ -5913,7 +5897,6 @@
         </w:numPr>
       </w:pPr>
       <w:r>
-        <w:lastRenderedPageBreak/>
         <w:t xml:space="preserve">Login Based on administrative positions in the C# </w:t>
       </w:r>
       <w:proofErr w:type="spellStart"/>
@@ -6011,14 +5994,10 @@
     <w:p/>
     <w:p/>
     <w:p/>
-    <w:p/>
-    <w:p/>
-    <w:p/>
-    <w:p/>
-    <w:p/>
-    <w:p/>
-    <w:p/>
-    <w:p/>
+    <w:p>
+      <w:bookmarkStart w:id="15" w:name="_GoBack"/>
+      <w:bookmarkEnd w:id="15"/>
+    </w:p>
     <w:p/>
     <w:p>
       <w:pPr>
@@ -6033,7 +6012,7 @@
           <w:szCs w:val="48"/>
         </w:rPr>
       </w:pPr>
-      <w:bookmarkStart w:id="15" w:name="_Toc535356130"/>
+      <w:bookmarkStart w:id="16" w:name="_Toc535356130"/>
       <w:r>
         <w:rPr>
           <w:rFonts w:ascii="Open Sans" w:eastAsia="Open Sans" w:hAnsi="Open Sans" w:cs="Open Sans"/>
@@ -6046,7 +6025,7 @@
         <w:lastRenderedPageBreak/>
         <w:t>Mark justification</w:t>
       </w:r>
-      <w:bookmarkEnd w:id="15"/>
+      <w:bookmarkEnd w:id="16"/>
     </w:p>
     <w:p>
       <w:r>
@@ -6062,7 +6041,13 @@
         <w:t>ing</w:t>
       </w:r>
       <w:r>
-        <w:t xml:space="preserve"> a 9.5</w:t>
+        <w:t xml:space="preserve"> a</w:t>
+      </w:r>
+      <w:r>
+        <w:t xml:space="preserve"> grade of</w:t>
+      </w:r>
+      <w:r>
+        <w:t xml:space="preserve"> 9.5</w:t>
       </w:r>
       <w:r>
         <w:t>.</w:t>
@@ -6095,10 +6080,36 @@
         <w:t xml:space="preserve"> An intensive amount of testing has been taken </w:t>
       </w:r>
       <w:r>
-        <w:t>in order to find any potential problems and bugs and test plan has been provided as a result.</w:t>
-      </w:r>
-      <w:r>
-        <w:t xml:space="preserve"> Below we mention a summary of tens of extra features that we did on top of requirements.</w:t>
+        <w:t xml:space="preserve">in order to find </w:t>
+      </w:r>
+      <w:r>
+        <w:t xml:space="preserve">and fix </w:t>
+      </w:r>
+      <w:r>
+        <w:t xml:space="preserve">any potential problems and bugs </w:t>
+      </w:r>
+      <w:r>
+        <w:t xml:space="preserve">where </w:t>
+      </w:r>
+      <w:r>
+        <w:t>test plan has been provided as a result.</w:t>
+      </w:r>
+      <w:r>
+        <w:t xml:space="preserve"> </w:t>
+      </w:r>
+    </w:p>
+    <w:p>
+      <w:r>
+        <w:t xml:space="preserve">Below we mention a summary of tens of extra features that we did on top of </w:t>
+      </w:r>
+      <w:r>
+        <w:t xml:space="preserve">basic </w:t>
+      </w:r>
+      <w:r>
+        <w:t>requirements</w:t>
+      </w:r>
+      <w:r>
+        <w:t>:</w:t>
       </w:r>
     </w:p>
     <w:p/>
@@ -6339,10 +6350,10 @@
     <w:p/>
     <w:p>
       <w:r>
-        <w:t>A</w:t>
-      </w:r>
-      <w:r>
-        <w:t xml:space="preserve">lso extra security checks and extra features such as </w:t>
+        <w:t>And finally,</w:t>
+      </w:r>
+      <w:r>
+        <w:t xml:space="preserve"> extra security checks and features such as </w:t>
       </w:r>
       <w:r>
         <w:rPr>
@@ -6361,7 +6372,19 @@
         <w:t xml:space="preserve">to </w:t>
       </w:r>
       <w:r>
-        <w:t>address those situations that visitor might forget their password and security concerns.</w:t>
+        <w:t>address those situations that visitor might forget their password and</w:t>
+      </w:r>
+      <w:r>
+        <w:t xml:space="preserve"> to</w:t>
+      </w:r>
+      <w:r>
+        <w:t xml:space="preserve"> </w:t>
+      </w:r>
+      <w:r>
+        <w:t xml:space="preserve">give an answer to </w:t>
+      </w:r>
+      <w:r>
+        <w:t>security concerns.</w:t>
       </w:r>
     </w:p>
     <w:p/>
@@ -6470,7 +6493,10 @@
         <w:t xml:space="preserve">, </w:t>
       </w:r>
       <w:r>
-        <w:t xml:space="preserve">user controls, </w:t>
+        <w:t>user controls</w:t>
+      </w:r>
+      <w:r>
+        <w:t xml:space="preserve"> and their </w:t>
       </w:r>
       <w:r>
         <w:t xml:space="preserve">color </w:t>
@@ -6736,7 +6762,25 @@
         <w:rPr>
           <w:bCs/>
         </w:rPr>
-        <w:t>Where the event starts and the online ticket purchase is not valid anymore but late visitors arrived and provide a chance to let them get into the Event.</w:t>
+        <w:t xml:space="preserve">Where </w:t>
+      </w:r>
+      <w:r>
+        <w:rPr>
+          <w:bCs/>
+        </w:rPr>
+        <w:t>Online</w:t>
+      </w:r>
+      <w:r>
+        <w:rPr>
+          <w:bCs/>
+        </w:rPr>
+        <w:t xml:space="preserve"> ticket purchase is not valid anymore but late visitors arrived </w:t>
+      </w:r>
+      <w:r>
+        <w:rPr>
+          <w:bCs/>
+        </w:rPr>
+        <w:t>to the event</w:t>
       </w:r>
     </w:p>
     <w:p>
@@ -6754,7 +6798,19 @@
         <w:rPr>
           <w:bCs/>
         </w:rPr>
-        <w:t>Act as a backup for ticket registration section when website does not work well.</w:t>
+        <w:t xml:space="preserve">Act as a backup for ticket registration section when website does not work </w:t>
+      </w:r>
+      <w:r>
+        <w:rPr>
+          <w:bCs/>
+        </w:rPr>
+        <w:t>unexpectedly</w:t>
+      </w:r>
+      <w:r>
+        <w:rPr>
+          <w:bCs/>
+        </w:rPr>
+        <w:t>.</w:t>
       </w:r>
     </w:p>
     <w:p/>
@@ -6913,74 +6969,114 @@
     <w:p>
       <w:pPr>
         <w:rPr>
-          <w:b/>
-        </w:rPr>
-      </w:pPr>
-      <w:r>
-        <w:t>And finally we apply a strict front-end and back-end validation</w:t>
-      </w:r>
-      <w:bookmarkStart w:id="16" w:name="_GoBack"/>
-      <w:bookmarkEnd w:id="16"/>
-      <w:r>
+          <w:bCs/>
+        </w:rPr>
+      </w:pPr>
+      <w:r>
+        <w:t xml:space="preserve">And finally we apply a strict front-end and back-end validation </w:t>
+      </w:r>
+      <w:r>
+        <w:t xml:space="preserve">to </w:t>
+      </w:r>
+      <w:r>
+        <w:t xml:space="preserve">preserve from </w:t>
+      </w:r>
+      <w:r>
+        <w:t xml:space="preserve">Data integrity in DB by </w:t>
+      </w:r>
+      <w:r>
+        <w:rPr>
+          <w:b/>
+          <w:bCs/>
+        </w:rPr>
+        <w:t>using Concurrency Control</w:t>
+      </w:r>
+      <w:r>
+        <w:rPr>
+          <w:bCs/>
+        </w:rPr>
         <w:t xml:space="preserve"> </w:t>
       </w:r>
       <w:r>
-        <w:t xml:space="preserve">preserve from </w:t>
-      </w:r>
-      <w:r>
-        <w:t xml:space="preserve">Data integrity in DB by </w:t>
-      </w:r>
-      <w:r>
-        <w:rPr>
-          <w:b/>
+        <w:rPr>
           <w:bCs/>
         </w:rPr>
-        <w:t>using Concurrency Control</w:t>
+        <w:t xml:space="preserve">and </w:t>
+      </w:r>
+      <w:r>
+        <w:rPr>
+          <w:b/>
+        </w:rPr>
+        <w:t>handl</w:t>
+      </w:r>
+      <w:r>
+        <w:rPr>
+          <w:b/>
+        </w:rPr>
+        <w:t>e</w:t>
+      </w:r>
+      <w:r>
+        <w:rPr>
+          <w:b/>
+        </w:rPr>
+        <w:t xml:space="preserve"> exceptional situations</w:t>
+      </w:r>
+      <w:r>
+        <w:rPr>
+          <w:b/>
+        </w:rPr>
+        <w:t xml:space="preserve"> in informative wa</w:t>
+      </w:r>
+      <w:r>
+        <w:rPr>
+          <w:b/>
+        </w:rPr>
+        <w:t>y.</w:t>
+      </w:r>
+      <w:r>
+        <w:rPr>
+          <w:b/>
+        </w:rPr>
+        <w:t xml:space="preserve"> </w:t>
       </w:r>
       <w:r>
         <w:rPr>
           <w:bCs/>
         </w:rPr>
-        <w:t xml:space="preserve"> </w:t>
+        <w:t xml:space="preserve">And a lot more like : </w:t>
+      </w:r>
+      <w:r>
+        <w:rPr>
+          <w:b/>
+        </w:rPr>
+        <w:t>printing the ticket in check-In</w:t>
       </w:r>
       <w:r>
         <w:rPr>
           <w:bCs/>
         </w:rPr>
-        <w:t xml:space="preserve">and </w:t>
-      </w:r>
-      <w:r>
-        <w:rPr>
-          <w:b/>
-        </w:rPr>
-        <w:t>handl</w:t>
-      </w:r>
-      <w:r>
-        <w:rPr>
-          <w:b/>
-        </w:rPr>
-        <w:t>e</w:t>
-      </w:r>
-      <w:r>
-        <w:rPr>
-          <w:b/>
-        </w:rPr>
-        <w:t xml:space="preserve"> exceptional situations</w:t>
-      </w:r>
-      <w:r>
-        <w:rPr>
-          <w:b/>
-        </w:rPr>
-        <w:t xml:space="preserve"> in informative wa</w:t>
-      </w:r>
-      <w:r>
-        <w:rPr>
-          <w:b/>
-        </w:rPr>
-        <w:t>y.</w:t>
-      </w:r>
-    </w:p>
-    <w:p/>
+        <w:t xml:space="preserve"> section, </w:t>
+      </w:r>
+      <w:r>
+        <w:rPr>
+          <w:b/>
+        </w:rPr>
+        <w:t>well formatted receipt</w:t>
+      </w:r>
+      <w:r>
+        <w:rPr>
+          <w:bCs/>
+        </w:rPr>
+        <w:t xml:space="preserve"> and etc. </w:t>
+      </w:r>
+    </w:p>
+    <w:p>
+      <w:pPr>
+        <w:rPr>
+          <w:bCs/>
+        </w:rPr>
+      </w:pPr>
+    </w:p>
     <w:p>
       <w:r>
         <w:t>All of our documentation is believed to be done to the excellence level.</w:t>
@@ -7396,6 +7492,31 @@
           <w:p>
             <w:pPr>
               <w:widowControl w:val="0"/>
+              <w:numPr>
+                <w:ilvl w:val="0"/>
+                <w:numId w:val="11"/>
+              </w:numPr>
+              <w:spacing w:after="240"/>
+              <w:rPr>
+                <w:color w:val="434343"/>
+              </w:rPr>
+            </w:pPr>
+            <w:r>
+              <w:rPr>
+                <w:color w:val="434343"/>
+              </w:rPr>
+              <w:t>Having some degree of perfectionism which let me to did the remaining part of others and fix their draw backs when they are burnt down in order to preserve</w:t>
+            </w:r>
+            <w:r>
+              <w:rPr>
+                <w:color w:val="434343"/>
+              </w:rPr>
+              <w:t xml:space="preserve"> the fabulous quality of end product.</w:t>
+            </w:r>
+          </w:p>
+          <w:p>
+            <w:pPr>
+              <w:widowControl w:val="0"/>
               <w:pBdr>
                 <w:top w:val="nil"/>
                 <w:left w:val="nil"/>
@@ -7457,21 +7578,19 @@
               <w:rPr>
                 <w:color w:val="434343"/>
               </w:rPr>
-              <w:t xml:space="preserve">I was not on time person, and this problem sometimes bring some tangible </w:t>
-            </w:r>
-            <w:proofErr w:type="spellStart"/>
-            <w:r>
-              <w:rPr>
-                <w:color w:val="434343"/>
-              </w:rPr>
-              <w:t>tennison</w:t>
-            </w:r>
-            <w:proofErr w:type="spellEnd"/>
-            <w:r>
-              <w:rPr>
-                <w:color w:val="434343"/>
-              </w:rPr>
-              <w:t xml:space="preserve">, especially since I have the role of team leader many times they need to determine what need to be done to get progress. </w:t>
+              <w:t>I was not on time person, and this problem sometimes bring some tangible tens</w:t>
+            </w:r>
+            <w:r>
+              <w:rPr>
+                <w:color w:val="434343"/>
+              </w:rPr>
+              <w:t>i</w:t>
+            </w:r>
+            <w:r>
+              <w:rPr>
+                <w:color w:val="434343"/>
+              </w:rPr>
+              <w:t xml:space="preserve">on, especially since I have the role of team leader many times they need to determine what need to be done to get progress. </w:t>
             </w:r>
           </w:p>
           <w:p>
@@ -7809,7 +7928,14 @@
               <w:rPr>
                 <w:color w:val="434343"/>
               </w:rPr>
-              <w:t xml:space="preserve"> although it was possible to stick to principles that were thought to us during school, I made a decision to challenge myself to use something more elevated and use an upper level of .Net data access technology which provide complete different way to  interacting with Database in camping site and material lending and returning sections</w:t>
+              <w:t xml:space="preserve"> although it was possible to stick to principles that were thought to us during school, I made a decision to challenge myself to use something more elevated and use an upper level of .Net data access technology which provide </w:t>
+            </w:r>
+            <w:r>
+              <w:rPr>
+                <w:color w:val="434343"/>
+              </w:rPr>
+              <w:lastRenderedPageBreak/>
+              <w:t>complete different way to  interacting with Database in camping site and material lending and returning sections</w:t>
             </w:r>
           </w:p>
           <w:p>
@@ -7852,14 +7978,7 @@
               <w:rPr>
                 <w:color w:val="434343"/>
               </w:rPr>
-              <w:t xml:space="preserve"> Learn how to manage concurrencies by using </w:t>
-            </w:r>
-            <w:r>
-              <w:rPr>
-                <w:color w:val="434343"/>
-              </w:rPr>
-              <w:lastRenderedPageBreak/>
-              <w:t>transaction controlling that help me to understand Multi-User Database Management principles of EDB 3</w:t>
+              <w:t xml:space="preserve"> Learn how to manage concurrencies by using transaction controlling that help me to understand Multi-User Database Management principles of EDB 3</w:t>
             </w:r>
           </w:p>
           <w:p>
@@ -7984,6 +8103,67 @@
                 <w:color w:val="434343"/>
               </w:rPr>
               <w:t xml:space="preserve"> Also this project helps me to apply my acquired knowledge from PCS module in a bigger scale and more real oriented project and its challenges help me to learn how I can divide complex thing into smaller one to accomplish it. </w:t>
+            </w:r>
+            <w:r>
+              <w:rPr>
+                <w:color w:val="434343"/>
+              </w:rPr>
+              <w:t>I improve my understanding in almost every aspect of programming.</w:t>
+            </w:r>
+          </w:p>
+          <w:p>
+            <w:pPr>
+              <w:widowControl w:val="0"/>
+              <w:spacing w:line="240" w:lineRule="auto"/>
+              <w:rPr>
+                <w:color w:val="434343"/>
+              </w:rPr>
+            </w:pPr>
+          </w:p>
+          <w:p>
+            <w:pPr>
+              <w:widowControl w:val="0"/>
+              <w:spacing w:line="240" w:lineRule="auto"/>
+              <w:rPr>
+                <w:color w:val="434343"/>
+              </w:rPr>
+            </w:pPr>
+            <w:r>
+              <w:rPr>
+                <w:b/>
+                <w:bCs/>
+              </w:rPr>
+              <w:t xml:space="preserve">10- Improving my </w:t>
+            </w:r>
+            <w:r>
+              <w:rPr>
+                <w:b/>
+                <w:bCs/>
+              </w:rPr>
+              <w:t>English</w:t>
+            </w:r>
+            <w:r>
+              <w:rPr>
+                <w:b/>
+                <w:bCs/>
+              </w:rPr>
+              <w:t xml:space="preserve"> </w:t>
+            </w:r>
+            <w:r>
+              <w:rPr>
+                <w:b/>
+                <w:bCs/>
+              </w:rPr>
+              <w:t>=</w:t>
+            </w:r>
+            <w:r>
+              <w:t xml:space="preserve"> </w:t>
+            </w:r>
+            <w:r>
+              <w:rPr>
+                <w:color w:val="434343"/>
+              </w:rPr>
+              <w:t>because of the huge amount of documentation I found a great opportunity to write more than 5000 word only myself in different documents which led me to have more writing experience and improve my writing skills.</w:t>
             </w:r>
           </w:p>
           <w:p>
@@ -8017,7 +8197,6 @@
               <w:spacing w:line="240" w:lineRule="auto"/>
               <w:rPr>
                 <w:b/>
-                <w:color w:val="434343"/>
                 <w:sz w:val="24"/>
                 <w:szCs w:val="24"/>
               </w:rPr>
@@ -8025,7 +8204,6 @@
             <w:r>
               <w:rPr>
                 <w:b/>
-                <w:color w:val="434343"/>
                 <w:sz w:val="24"/>
                 <w:szCs w:val="24"/>
               </w:rPr>
@@ -8051,7 +8229,79 @@
               <w:rPr>
                 <w:color w:val="434343"/>
               </w:rPr>
-              <w:t>1- On the time of ERD Design the importance of cooperation becomes really obvious to me when hearing different opinions prompt to fix more gloomy points of solution</w:t>
+              <w:t>1</w:t>
+            </w:r>
+            <w:r>
+              <w:rPr>
+                <w:color w:val="434343"/>
+              </w:rPr>
+              <w:t xml:space="preserve">- </w:t>
+            </w:r>
+            <w:r>
+              <w:rPr>
+                <w:color w:val="434343"/>
+              </w:rPr>
+              <w:t xml:space="preserve">The most important thing that I learned is the importance of group </w:t>
+            </w:r>
+            <w:r>
+              <w:rPr>
+                <w:color w:val="434343"/>
+              </w:rPr>
+              <w:t xml:space="preserve">and team </w:t>
+            </w:r>
+            <w:r>
+              <w:rPr>
+                <w:color w:val="434343"/>
+              </w:rPr>
+              <w:t>work</w:t>
+            </w:r>
+            <w:r>
+              <w:rPr>
+                <w:color w:val="434343"/>
+              </w:rPr>
+              <w:t xml:space="preserve"> in achieving a great and defendable result. </w:t>
+            </w:r>
+            <w:r>
+              <w:rPr>
+                <w:color w:val="434343"/>
+              </w:rPr>
+              <w:t>I learn</w:t>
+            </w:r>
+            <w:r>
+              <w:rPr>
+                <w:color w:val="434343"/>
+              </w:rPr>
+              <w:t xml:space="preserve">ed the key </w:t>
+            </w:r>
+            <w:r>
+              <w:rPr>
+                <w:color w:val="434343"/>
+              </w:rPr>
+              <w:t xml:space="preserve">point of reaching to a fabulous </w:t>
+            </w:r>
+            <w:r>
+              <w:rPr>
+                <w:color w:val="434343"/>
+              </w:rPr>
+              <w:t>destination which</w:t>
+            </w:r>
+            <w:r>
+              <w:rPr>
+                <w:color w:val="434343"/>
+              </w:rPr>
+              <w:t xml:space="preserve"> is to have a good team whose members are both technically capable and </w:t>
+            </w:r>
+            <w:r>
+              <w:rPr>
+                <w:color w:val="434343"/>
+              </w:rPr>
+              <w:t>also be able to contribute in the process of fostering and progressing</w:t>
+            </w:r>
+            <w:r>
+              <w:rPr>
+                <w:color w:val="434343"/>
+              </w:rPr>
+              <w:t>.</w:t>
             </w:r>
           </w:p>
           <w:p>
@@ -8089,7 +8339,19 @@
               <w:rPr>
                 <w:color w:val="434343"/>
               </w:rPr>
-              <w:t>2- The importance of work division was really good for me, I thought it might be possible to do all things but after starting this project I learn that for achieving a good result, teamwork is really vital.</w:t>
+              <w:t xml:space="preserve">2- The importance of work division was really good for me, </w:t>
+            </w:r>
+            <w:r>
+              <w:rPr>
+                <w:color w:val="434343"/>
+              </w:rPr>
+              <w:t>I thought it might be possible to do all things personally but after starting this project</w:t>
+            </w:r>
+            <w:r>
+              <w:rPr>
+                <w:color w:val="434343"/>
+              </w:rPr>
+              <w:t xml:space="preserve"> this was refined and I know that I cannot excel in everything.</w:t>
             </w:r>
           </w:p>
           <w:p>
@@ -8129,6 +8391,42 @@
               </w:rPr>
               <w:t>3- I reach to the essence of scheduling and planning which let you know how you can conquer the project step by step</w:t>
             </w:r>
+            <w:r>
+              <w:rPr>
+                <w:color w:val="434343"/>
+              </w:rPr>
+              <w:t xml:space="preserve">. Also I found that </w:t>
+            </w:r>
+            <w:r>
+              <w:rPr>
+                <w:color w:val="434343"/>
+              </w:rPr>
+              <w:t xml:space="preserve">observation of progress should be based on </w:t>
+            </w:r>
+            <w:r>
+              <w:rPr>
+                <w:color w:val="434343"/>
+              </w:rPr>
+              <w:t xml:space="preserve">some measurable scale in order </w:t>
+            </w:r>
+            <w:r>
+              <w:rPr>
+                <w:color w:val="434343"/>
+              </w:rPr>
+              <w:t>to evaluate the progress and r</w:t>
+            </w:r>
+            <w:r>
+              <w:rPr>
+                <w:color w:val="434343"/>
+              </w:rPr>
+              <w:t>etardation</w:t>
+            </w:r>
+            <w:r>
+              <w:rPr>
+                <w:color w:val="434343"/>
+              </w:rPr>
+              <w:t xml:space="preserve">. </w:t>
+            </w:r>
           </w:p>
           <w:p>
             <w:pPr>
@@ -8165,7 +8463,31 @@
               <w:rPr>
                 <w:color w:val="434343"/>
               </w:rPr>
-              <w:t xml:space="preserve">4- Also I learned the significance the Business Administration and Project Management skills to lead the group properly on their roadmap.  </w:t>
+              <w:t xml:space="preserve">4- Also I learned the significance </w:t>
+            </w:r>
+            <w:r>
+              <w:rPr>
+                <w:color w:val="434343"/>
+              </w:rPr>
+              <w:t>of having</w:t>
+            </w:r>
+            <w:r>
+              <w:rPr>
+                <w:color w:val="434343"/>
+              </w:rPr>
+              <w:t xml:space="preserve"> Business Administration and Project Management skills to lead the group properly on their roadmap</w:t>
+            </w:r>
+            <w:r>
+              <w:rPr>
+                <w:color w:val="434343"/>
+              </w:rPr>
+              <w:t xml:space="preserve"> because in every successful project there should be a capable Manager.</w:t>
+            </w:r>
+            <w:r>
+              <w:rPr>
+                <w:color w:val="434343"/>
+              </w:rPr>
+              <w:t xml:space="preserve"> </w:t>
             </w:r>
           </w:p>
           <w:p>
@@ -8199,6 +8521,30 @@
                 <w:color w:val="434343"/>
               </w:rPr>
             </w:pPr>
+            <w:r>
+              <w:rPr>
+                <w:color w:val="434343"/>
+              </w:rPr>
+              <w:t xml:space="preserve">5- I learned how </w:t>
+            </w:r>
+            <w:r>
+              <w:rPr>
+                <w:color w:val="434343"/>
+              </w:rPr>
+              <w:t xml:space="preserve">important to </w:t>
+            </w:r>
+            <w:r>
+              <w:rPr>
+                <w:color w:val="434343"/>
+              </w:rPr>
+              <w:t>discuss share opinion and not get out of the temper while insights are different for the sake of taking progress and not leaving things undone.</w:t>
+            </w:r>
+            <w:r>
+              <w:rPr>
+                <w:color w:val="434343"/>
+              </w:rPr>
+              <w:t xml:space="preserve"> </w:t>
+            </w:r>
           </w:p>
         </w:tc>
       </w:tr>
@@ -8272,7 +8618,107 @@
               <w:rPr>
                 <w:color w:val="434343"/>
               </w:rPr>
-              <w:t>As the team leader, I spent a lot of effort upon checking and finalizing different part of the project which was done by other team members in order to assure they are free of mistakes and cover the requirements.</w:t>
+              <w:t>As the team leader, I spent a lot of effort upon checking and finalizing different part of the project which was done by other team members in order to assure they are free of mistakes and cover the requirements</w:t>
+            </w:r>
+            <w:r>
+              <w:rPr>
+                <w:color w:val="434343"/>
+              </w:rPr>
+              <w:t xml:space="preserve"> and also </w:t>
+            </w:r>
+            <w:r>
+              <w:rPr>
+                <w:color w:val="434343"/>
+              </w:rPr>
+              <w:t>meet my desirable quality</w:t>
+            </w:r>
+          </w:p>
+          <w:p>
+            <w:pPr>
+              <w:widowControl w:val="0"/>
+              <w:pBdr>
+                <w:top w:val="nil"/>
+                <w:left w:val="nil"/>
+                <w:bottom w:val="nil"/>
+                <w:right w:val="nil"/>
+                <w:between w:val="nil"/>
+              </w:pBdr>
+              <w:spacing w:line="240" w:lineRule="auto"/>
+              <w:rPr>
+                <w:color w:val="434343"/>
+              </w:rPr>
+            </w:pPr>
+          </w:p>
+          <w:p>
+            <w:pPr>
+              <w:widowControl w:val="0"/>
+              <w:pBdr>
+                <w:top w:val="nil"/>
+                <w:left w:val="nil"/>
+                <w:bottom w:val="nil"/>
+                <w:right w:val="nil"/>
+                <w:between w:val="nil"/>
+              </w:pBdr>
+              <w:spacing w:line="240" w:lineRule="auto"/>
+              <w:rPr>
+                <w:color w:val="434343"/>
+              </w:rPr>
+            </w:pPr>
+            <w:r>
+              <w:rPr>
+                <w:color w:val="434343"/>
+              </w:rPr>
+              <w:t>Also I spent a lot of time in order to learn new technologies to enhance my technical capabilities in such a way that I am being able to apply a higher level of my previous knowledge into the project.</w:t>
+            </w:r>
+          </w:p>
+          <w:p>
+            <w:pPr>
+              <w:widowControl w:val="0"/>
+              <w:pBdr>
+                <w:top w:val="nil"/>
+                <w:left w:val="nil"/>
+                <w:bottom w:val="nil"/>
+                <w:right w:val="nil"/>
+                <w:between w:val="nil"/>
+              </w:pBdr>
+              <w:spacing w:line="240" w:lineRule="auto"/>
+              <w:rPr>
+                <w:color w:val="434343"/>
+              </w:rPr>
+            </w:pPr>
+          </w:p>
+          <w:p>
+            <w:pPr>
+              <w:widowControl w:val="0"/>
+              <w:pBdr>
+                <w:top w:val="nil"/>
+                <w:left w:val="nil"/>
+                <w:bottom w:val="nil"/>
+                <w:right w:val="nil"/>
+                <w:between w:val="nil"/>
+              </w:pBdr>
+              <w:spacing w:line="240" w:lineRule="auto"/>
+              <w:rPr>
+                <w:color w:val="434343"/>
+              </w:rPr>
+            </w:pPr>
+            <w:r>
+              <w:rPr>
+                <w:color w:val="434343"/>
+              </w:rPr>
+              <w:t xml:space="preserve">In total I record 65 hours of pure working in block 2 </w:t>
+            </w:r>
+            <w:r>
+              <w:rPr>
+                <w:color w:val="434343"/>
+              </w:rPr>
+              <w:t>and 35 hours in Block 1</w:t>
+            </w:r>
+            <w:r>
+              <w:rPr>
+                <w:color w:val="434343"/>
+              </w:rPr>
+              <w:t xml:space="preserve"> in total 100 hours of learning and implementing communicating and fixing.</w:t>
             </w:r>
           </w:p>
         </w:tc>
@@ -8368,7 +8814,29 @@
               <w:rPr>
                 <w:color w:val="434343"/>
               </w:rPr>
-              <w:t xml:space="preserve">2- Save more time by better personal planning </w:t>
+              <w:t>2- Save more time by better personal planning</w:t>
+            </w:r>
+          </w:p>
+          <w:p>
+            <w:pPr>
+              <w:widowControl w:val="0"/>
+              <w:pBdr>
+                <w:top w:val="nil"/>
+                <w:left w:val="nil"/>
+                <w:bottom w:val="nil"/>
+                <w:right w:val="nil"/>
+                <w:between w:val="nil"/>
+              </w:pBdr>
+              <w:spacing w:line="240" w:lineRule="auto"/>
+              <w:rPr>
+                <w:color w:val="434343"/>
+              </w:rPr>
+            </w:pPr>
+            <w:r>
+              <w:rPr>
+                <w:color w:val="434343"/>
+              </w:rPr>
+              <w:t>3- Take more challenging projects</w:t>
             </w:r>
           </w:p>
         </w:tc>
@@ -8434,6 +8902,7 @@
                 <w:sz w:val="28"/>
                 <w:szCs w:val="28"/>
               </w:rPr>
+              <w:lastRenderedPageBreak/>
               <w:t xml:space="preserve">Self-reflection : </w:t>
             </w:r>
             <w:proofErr w:type="spellStart"/>
@@ -8537,7 +9006,14 @@
               <w:spacing w:line="240" w:lineRule="auto"/>
             </w:pPr>
             <w:r>
-              <w:t>-PHP, having our website running on</w:t>
+              <w:rPr>
+                <w:b/>
+                <w:bCs/>
+              </w:rPr>
+              <w:t>-PHP</w:t>
+            </w:r>
+            <w:r>
+              <w:t>, having our website running on</w:t>
             </w:r>
             <w:r>
               <w:rPr>
@@ -8739,7 +9215,6 @@
                 <w:sz w:val="24"/>
                 <w:szCs w:val="24"/>
               </w:rPr>
-              <w:lastRenderedPageBreak/>
               <w:t>Learning moments from the project</w:t>
             </w:r>
           </w:p>
@@ -9188,6 +9663,7 @@
                 <w:sz w:val="24"/>
                 <w:szCs w:val="24"/>
               </w:rPr>
+              <w:lastRenderedPageBreak/>
               <w:t>Evaluation of spent effort</w:t>
             </w:r>
           </w:p>
@@ -9405,7 +9881,6 @@
                 <w:sz w:val="28"/>
                 <w:szCs w:val="28"/>
               </w:rPr>
-              <w:lastRenderedPageBreak/>
               <w:t>Self-reflection:</w:t>
             </w:r>
             <w:r>
@@ -9825,6 +10300,11 @@
         </w:tc>
       </w:tr>
     </w:tbl>
+    <w:p/>
+    <w:p/>
+    <w:p/>
+    <w:p/>
+    <w:p/>
     <w:p/>
     <w:p/>
     <w:tbl>
@@ -9878,6 +10358,7 @@
                 <w:sz w:val="28"/>
                 <w:szCs w:val="28"/>
               </w:rPr>
+              <w:lastRenderedPageBreak/>
               <w:t xml:space="preserve">Self-reflection </w:t>
             </w:r>
             <w:r>

</xml_diff>

<commit_message>
Add test plan and reform Minuets of Meeting
</commit_message>
<xml_diff>
--- a/Documentations/Process Report/Process Report.docx
+++ b/Documentations/Process Report/Process Report.docx
@@ -3463,170 +3463,251 @@
       <w:bookmarkEnd w:id="1"/>
     </w:p>
     <w:p>
-      <w:r>
-        <w:rPr>
-          <w:b/>
+      <w:pPr>
+        <w:pStyle w:val="NormalWeb"/>
+        <w:spacing w:before="0" w:beforeAutospacing="0" w:after="0" w:afterAutospacing="0"/>
+      </w:pPr>
+      <w:r>
+        <w:rPr>
+          <w:rFonts w:ascii="Open Sans" w:hAnsi="Open Sans"/>
+          <w:b/>
+          <w:bCs/>
+          <w:i/>
+          <w:iCs/>
+          <w:color w:val="1155CC"/>
+        </w:rPr>
+        <w:t>Meeting 1</w:t>
+      </w:r>
+    </w:p>
+    <w:p>
+      <w:pPr>
+        <w:pStyle w:val="NormalWeb"/>
+        <w:spacing w:before="0" w:beforeAutospacing="0" w:after="0" w:afterAutospacing="0"/>
+      </w:pPr>
+      <w:r>
+        <w:rPr>
+          <w:rFonts w:ascii="Arial" w:hAnsi="Arial" w:cs="Arial"/>
+          <w:b/>
+          <w:bCs/>
+          <w:color w:val="000000"/>
+          <w:sz w:val="22"/>
+          <w:szCs w:val="22"/>
         </w:rPr>
         <w:t>Agenda item:</w:t>
       </w:r>
       <w:r>
         <w:rPr>
-          <w:b/>
+          <w:rStyle w:val="apple-tab-span"/>
+          <w:rFonts w:ascii="Arial" w:hAnsi="Arial" w:cs="Arial"/>
+          <w:b/>
+          <w:bCs/>
+          <w:color w:val="000000"/>
+          <w:sz w:val="22"/>
+          <w:szCs w:val="22"/>
         </w:rPr>
         <w:tab/>
-        <w:t xml:space="preserve">Client Meet </w:t>
-      </w:r>
-      <w:r>
-        <w:rPr>
-          <w:b/>
+      </w:r>
+      <w:r>
+        <w:rPr>
+          <w:rFonts w:ascii="Arial" w:hAnsi="Arial" w:cs="Arial"/>
+          <w:b/>
+          <w:bCs/>
+          <w:color w:val="000000"/>
+          <w:sz w:val="22"/>
+          <w:szCs w:val="22"/>
+        </w:rPr>
+        <w:t xml:space="preserve">Various Questions about the project to the client </w:t>
+      </w:r>
+      <w:r>
+        <w:rPr>
+          <w:rStyle w:val="apple-tab-span"/>
+          <w:rFonts w:ascii="Arial" w:hAnsi="Arial" w:cs="Arial"/>
+          <w:b/>
+          <w:bCs/>
+          <w:color w:val="000000"/>
+          <w:sz w:val="22"/>
+          <w:szCs w:val="22"/>
         </w:rPr>
         <w:tab/>
       </w:r>
     </w:p>
     <w:p>
       <w:pPr>
-        <w:rPr>
-          <w:b/>
-        </w:rPr>
-      </w:pPr>
-      <w:r>
-        <w:rPr>
-          <w:b/>
-        </w:rPr>
-        <w:t>Discussion:</w:t>
-      </w:r>
-      <w:r>
-        <w:rPr>
-          <w:b/>
-        </w:rPr>
-        <w:tab/>
-      </w:r>
-      <w:r>
-        <w:t>Overview and update of where the progress is . So far the desktop application is 60% done and the website 80% done. Client requests font fixes on both the desktop and website application . Client is content with the progress made so far .</w:t>
-      </w:r>
-      <w:r>
-        <w:rPr>
-          <w:b/>
-        </w:rPr>
-        <w:tab/>
-      </w:r>
-    </w:p>
-    <w:p>
-      <w:pPr>
-        <w:rPr>
-          <w:b/>
-        </w:rPr>
-      </w:pPr>
-    </w:p>
-    <w:p>
-      <w:pPr>
-        <w:pStyle w:val="Heading1"/>
-        <w:spacing w:line="240" w:lineRule="auto"/>
-      </w:pPr>
-      <w:bookmarkStart w:id="2" w:name="_rie558dc4uc6" w:colFirst="0" w:colLast="0"/>
-      <w:bookmarkStart w:id="3" w:name="_Toc535356124"/>
-      <w:bookmarkEnd w:id="2"/>
-      <w:r>
-        <w:rPr>
-          <w:rFonts w:ascii="Open Sans" w:eastAsia="Open Sans" w:hAnsi="Open Sans" w:cs="Open Sans"/>
-          <w:b/>
-          <w:i/>
-          <w:color w:val="1155CC"/>
-          <w:sz w:val="24"/>
-          <w:szCs w:val="24"/>
-        </w:rPr>
-        <w:t>Meeting 1</w:t>
-      </w:r>
-      <w:bookmarkEnd w:id="3"/>
-    </w:p>
-    <w:p>
-      <w:r>
-        <w:rPr>
-          <w:b/>
-        </w:rPr>
-        <w:t>Agenda item:</w:t>
-      </w:r>
-      <w:r>
-        <w:rPr>
-          <w:b/>
-        </w:rPr>
-        <w:tab/>
-        <w:t xml:space="preserve">Various Questions about the project to the client </w:t>
-      </w:r>
-      <w:r>
-        <w:rPr>
-          <w:b/>
-        </w:rPr>
-        <w:tab/>
-      </w:r>
-    </w:p>
-    <w:p>
-      <w:r>
-        <w:rPr>
-          <w:b/>
+        <w:pStyle w:val="NormalWeb"/>
+        <w:spacing w:before="0" w:beforeAutospacing="0" w:after="0" w:afterAutospacing="0"/>
+      </w:pPr>
+      <w:r>
+        <w:rPr>
+          <w:rFonts w:ascii="Arial" w:hAnsi="Arial" w:cs="Arial"/>
+          <w:b/>
+          <w:bCs/>
+          <w:color w:val="000000"/>
+          <w:sz w:val="22"/>
+          <w:szCs w:val="22"/>
         </w:rPr>
         <w:t xml:space="preserve">Discussion: </w:t>
       </w:r>
       <w:r>
+        <w:rPr>
+          <w:rFonts w:ascii="Arial" w:hAnsi="Arial" w:cs="Arial"/>
+          <w:color w:val="000000"/>
+          <w:sz w:val="22"/>
+          <w:szCs w:val="22"/>
+        </w:rPr>
         <w:t>A detailed version of the questions asked and the answers can be found on the google drive folder .</w:t>
       </w:r>
     </w:p>
     <w:p/>
     <w:p>
-      <w:r>
+      <w:pPr>
+        <w:pStyle w:val="NormalWeb"/>
+        <w:spacing w:before="0" w:beforeAutospacing="0" w:after="0" w:afterAutospacing="0"/>
+      </w:pPr>
+      <w:r>
+        <w:rPr>
+          <w:rFonts w:ascii="Arial" w:hAnsi="Arial" w:cs="Arial"/>
+          <w:color w:val="000000"/>
+          <w:sz w:val="22"/>
+          <w:szCs w:val="22"/>
+        </w:rPr>
         <w:t>(https://docs.google.com/document/d/1PY1I6icQ9nURMWW7HAg_HS-kXZV8o-WaPQQYtk-hKRk/edit)</w:t>
       </w:r>
     </w:p>
-    <w:p>
-      <w:pPr>
-        <w:rPr>
-          <w:b/>
-        </w:rPr>
-      </w:pPr>
-    </w:p>
+    <w:p/>
+    <w:p>
+      <w:pPr>
+        <w:pStyle w:val="NormalWeb"/>
+        <w:spacing w:before="0" w:beforeAutospacing="0" w:after="0" w:afterAutospacing="0"/>
+      </w:pPr>
+      <w:r>
+        <w:rPr>
+          <w:rFonts w:ascii="Arial" w:hAnsi="Arial" w:cs="Arial"/>
+          <w:b/>
+          <w:bCs/>
+          <w:color w:val="000000"/>
+          <w:sz w:val="22"/>
+          <w:szCs w:val="22"/>
+        </w:rPr>
+        <w:t>Agenda item: Help with technical Issues</w:t>
+      </w:r>
+    </w:p>
+    <w:p>
+      <w:pPr>
+        <w:pStyle w:val="NormalWeb"/>
+        <w:spacing w:before="0" w:beforeAutospacing="0" w:after="0" w:afterAutospacing="0"/>
+      </w:pPr>
+      <w:r>
+        <w:rPr>
+          <w:rFonts w:ascii="Arial" w:hAnsi="Arial" w:cs="Arial"/>
+          <w:b/>
+          <w:bCs/>
+          <w:color w:val="000000"/>
+          <w:sz w:val="22"/>
+          <w:szCs w:val="22"/>
+        </w:rPr>
+        <w:t xml:space="preserve">Discussion: </w:t>
+      </w:r>
+      <w:r>
+        <w:rPr>
+          <w:rFonts w:ascii="Arial" w:hAnsi="Arial" w:cs="Arial"/>
+          <w:color w:val="000000"/>
+          <w:sz w:val="22"/>
+          <w:szCs w:val="22"/>
+        </w:rPr>
+        <w:t>For any technical difficulty , the project supervisor will not help us in any form whatsoever . For such scenarios we should approach other teachers .</w:t>
+      </w:r>
+    </w:p>
+    <w:p/>
+    <w:p>
+      <w:pPr>
+        <w:pStyle w:val="NormalWeb"/>
+        <w:spacing w:before="0" w:beforeAutospacing="0" w:after="0" w:afterAutospacing="0"/>
+      </w:pPr>
+      <w:r>
+        <w:rPr>
+          <w:rFonts w:ascii="Arial" w:hAnsi="Arial" w:cs="Arial"/>
+          <w:b/>
+          <w:bCs/>
+          <w:color w:val="000000"/>
+          <w:sz w:val="22"/>
+          <w:szCs w:val="22"/>
+        </w:rPr>
+        <w:t>Agenda item: Client Meetings and Scheduling</w:t>
+      </w:r>
+    </w:p>
+    <w:p>
+      <w:pPr>
+        <w:pStyle w:val="NormalWeb"/>
+        <w:spacing w:before="0" w:beforeAutospacing="0" w:after="0" w:afterAutospacing="0"/>
+      </w:pPr>
+      <w:r>
+        <w:rPr>
+          <w:rFonts w:ascii="Arial" w:hAnsi="Arial" w:cs="Arial"/>
+          <w:b/>
+          <w:bCs/>
+          <w:color w:val="000000"/>
+          <w:sz w:val="22"/>
+          <w:szCs w:val="22"/>
+        </w:rPr>
+        <w:t xml:space="preserve">Discussion: </w:t>
+      </w:r>
+      <w:r>
+        <w:rPr>
+          <w:rFonts w:ascii="Arial" w:hAnsi="Arial" w:cs="Arial"/>
+          <w:color w:val="000000"/>
+          <w:sz w:val="22"/>
+          <w:szCs w:val="22"/>
+        </w:rPr>
+        <w:t>For any communications going directly to the client , only one person should do it. In this case l our Project Manager ( Mohammad ) is in charge of this .</w:t>
+      </w:r>
+    </w:p>
+    <w:p/>
     <w:tbl>
       <w:tblPr>
-        <w:tblStyle w:val="a"/>
-        <w:tblW w:w="9539" w:type="dxa"/>
-        <w:tblInd w:w="100" w:type="dxa"/>
-        <w:tblBorders>
-          <w:top w:val="single" w:sz="8" w:space="0" w:color="000000"/>
-          <w:left w:val="single" w:sz="8" w:space="0" w:color="000000"/>
-          <w:bottom w:val="single" w:sz="8" w:space="0" w:color="000000"/>
-          <w:right w:val="single" w:sz="8" w:space="0" w:color="000000"/>
-          <w:insideH w:val="single" w:sz="8" w:space="0" w:color="000000"/>
-          <w:insideV w:val="single" w:sz="8" w:space="0" w:color="000000"/>
-        </w:tblBorders>
-        <w:tblLayout w:type="fixed"/>
-        <w:tblLook w:val="0600" w:firstRow="0" w:lastRow="0" w:firstColumn="0" w:lastColumn="0" w:noHBand="1" w:noVBand="1"/>
+        <w:tblW w:w="9536" w:type="dxa"/>
+        <w:tblCellMar>
+          <w:top w:w="15" w:type="dxa"/>
+          <w:left w:w="15" w:type="dxa"/>
+          <w:bottom w:w="15" w:type="dxa"/>
+          <w:right w:w="15" w:type="dxa"/>
+        </w:tblCellMar>
+        <w:tblLook w:val="04A0" w:firstRow="1" w:lastRow="0" w:firstColumn="1" w:lastColumn="0" w:noHBand="0" w:noVBand="1"/>
       </w:tblPr>
       <w:tblGrid>
-        <w:gridCol w:w="4769"/>
-        <w:gridCol w:w="4770"/>
+        <w:gridCol w:w="7551"/>
+        <w:gridCol w:w="1985"/>
       </w:tblGrid>
       <w:tr>
         <w:tc>
           <w:tcPr>
-            <w:tcW w:w="4769" w:type="dxa"/>
-            <w:shd w:val="clear" w:color="auto" w:fill="auto"/>
+            <w:tcW w:w="0" w:type="auto"/>
+            <w:tcBorders>
+              <w:top w:val="single" w:sz="8" w:space="0" w:color="000000"/>
+              <w:left w:val="single" w:sz="8" w:space="0" w:color="000000"/>
+              <w:bottom w:val="single" w:sz="8" w:space="0" w:color="000000"/>
+              <w:right w:val="single" w:sz="8" w:space="0" w:color="000000"/>
+            </w:tcBorders>
             <w:tcMar>
               <w:top w:w="100" w:type="dxa"/>
               <w:left w:w="100" w:type="dxa"/>
               <w:bottom w:w="100" w:type="dxa"/>
               <w:right w:w="100" w:type="dxa"/>
             </w:tcMar>
+            <w:hideMark/>
           </w:tcPr>
           <w:p>
             <w:pPr>
-              <w:widowControl w:val="0"/>
-              <w:spacing w:line="240" w:lineRule="auto"/>
-              <w:rPr>
+              <w:pStyle w:val="NormalWeb"/>
+              <w:spacing w:before="0" w:beforeAutospacing="0" w:after="0" w:afterAutospacing="0"/>
+            </w:pPr>
+            <w:r>
+              <w:rPr>
+                <w:rFonts w:ascii="Arial" w:hAnsi="Arial" w:cs="Arial"/>
                 <w:b/>
-              </w:rPr>
-            </w:pPr>
-            <w:r>
-              <w:rPr>
-                <w:b/>
+                <w:bCs/>
+                <w:color w:val="000000"/>
+                <w:sz w:val="22"/>
+                <w:szCs w:val="22"/>
               </w:rPr>
               <w:t>ACTION ITEM</w:t>
             </w:r>
@@ -3634,26 +3715,34 @@
         </w:tc>
         <w:tc>
           <w:tcPr>
-            <w:tcW w:w="4769" w:type="dxa"/>
-            <w:shd w:val="clear" w:color="auto" w:fill="auto"/>
+            <w:tcW w:w="0" w:type="auto"/>
+            <w:tcBorders>
+              <w:top w:val="single" w:sz="8" w:space="0" w:color="000000"/>
+              <w:left w:val="single" w:sz="8" w:space="0" w:color="000000"/>
+              <w:bottom w:val="single" w:sz="8" w:space="0" w:color="000000"/>
+              <w:right w:val="single" w:sz="8" w:space="0" w:color="000000"/>
+            </w:tcBorders>
             <w:tcMar>
               <w:top w:w="100" w:type="dxa"/>
               <w:left w:w="100" w:type="dxa"/>
               <w:bottom w:w="100" w:type="dxa"/>
               <w:right w:w="100" w:type="dxa"/>
             </w:tcMar>
+            <w:hideMark/>
           </w:tcPr>
           <w:p>
             <w:pPr>
-              <w:widowControl w:val="0"/>
-              <w:spacing w:line="240" w:lineRule="auto"/>
-              <w:rPr>
+              <w:pStyle w:val="NormalWeb"/>
+              <w:spacing w:before="0" w:beforeAutospacing="0" w:after="0" w:afterAutospacing="0"/>
+            </w:pPr>
+            <w:r>
+              <w:rPr>
+                <w:rFonts w:ascii="Arial" w:hAnsi="Arial" w:cs="Arial"/>
                 <w:b/>
-              </w:rPr>
-            </w:pPr>
-            <w:r>
-              <w:rPr>
-                <w:b/>
+                <w:bCs/>
+                <w:color w:val="000000"/>
+                <w:sz w:val="22"/>
+                <w:szCs w:val="22"/>
               </w:rPr>
               <w:t>DEADLINE</w:t>
             </w:r>
@@ -3663,26 +3752,34 @@
       <w:tr>
         <w:tc>
           <w:tcPr>
-            <w:tcW w:w="4769" w:type="dxa"/>
-            <w:shd w:val="clear" w:color="auto" w:fill="auto"/>
+            <w:tcW w:w="0" w:type="auto"/>
+            <w:tcBorders>
+              <w:top w:val="single" w:sz="8" w:space="0" w:color="000000"/>
+              <w:left w:val="single" w:sz="8" w:space="0" w:color="000000"/>
+              <w:bottom w:val="single" w:sz="8" w:space="0" w:color="000000"/>
+              <w:right w:val="single" w:sz="8" w:space="0" w:color="000000"/>
+            </w:tcBorders>
             <w:tcMar>
               <w:top w:w="100" w:type="dxa"/>
               <w:left w:w="100" w:type="dxa"/>
               <w:bottom w:w="100" w:type="dxa"/>
               <w:right w:w="100" w:type="dxa"/>
             </w:tcMar>
+            <w:hideMark/>
           </w:tcPr>
           <w:p>
             <w:pPr>
-              <w:widowControl w:val="0"/>
-              <w:spacing w:line="240" w:lineRule="auto"/>
-              <w:rPr>
+              <w:pStyle w:val="NormalWeb"/>
+              <w:spacing w:before="0" w:beforeAutospacing="0" w:after="0" w:afterAutospacing="0"/>
+            </w:pPr>
+            <w:r>
+              <w:rPr>
+                <w:rFonts w:ascii="Arial" w:hAnsi="Arial" w:cs="Arial"/>
                 <w:b/>
-              </w:rPr>
-            </w:pPr>
-            <w:r>
-              <w:rPr>
-                <w:b/>
+                <w:bCs/>
+                <w:color w:val="000000"/>
+                <w:sz w:val="22"/>
+                <w:szCs w:val="22"/>
               </w:rPr>
               <w:t xml:space="preserve">Final Version of the Project Plan and ERD database template </w:t>
             </w:r>
@@ -3690,26 +3787,34 @@
         </w:tc>
         <w:tc>
           <w:tcPr>
-            <w:tcW w:w="4769" w:type="dxa"/>
-            <w:shd w:val="clear" w:color="auto" w:fill="auto"/>
+            <w:tcW w:w="0" w:type="auto"/>
+            <w:tcBorders>
+              <w:top w:val="single" w:sz="8" w:space="0" w:color="000000"/>
+              <w:left w:val="single" w:sz="8" w:space="0" w:color="000000"/>
+              <w:bottom w:val="single" w:sz="8" w:space="0" w:color="000000"/>
+              <w:right w:val="single" w:sz="8" w:space="0" w:color="000000"/>
+            </w:tcBorders>
             <w:tcMar>
               <w:top w:w="100" w:type="dxa"/>
               <w:left w:w="100" w:type="dxa"/>
               <w:bottom w:w="100" w:type="dxa"/>
               <w:right w:w="100" w:type="dxa"/>
             </w:tcMar>
+            <w:hideMark/>
           </w:tcPr>
           <w:p>
             <w:pPr>
-              <w:widowControl w:val="0"/>
-              <w:spacing w:line="240" w:lineRule="auto"/>
-              <w:rPr>
+              <w:pStyle w:val="NormalWeb"/>
+              <w:spacing w:before="0" w:beforeAutospacing="0" w:after="0" w:afterAutospacing="0"/>
+            </w:pPr>
+            <w:r>
+              <w:rPr>
+                <w:rFonts w:ascii="Arial" w:hAnsi="Arial" w:cs="Arial"/>
                 <w:b/>
-              </w:rPr>
-            </w:pPr>
-            <w:r>
-              <w:rPr>
-                <w:b/>
+                <w:bCs/>
+                <w:color w:val="000000"/>
+                <w:sz w:val="22"/>
+                <w:szCs w:val="22"/>
               </w:rPr>
               <w:t>By Next Week.</w:t>
             </w:r>
@@ -3718,488 +3823,467 @@
       </w:tr>
     </w:tbl>
     <w:p>
-      <w:r>
+      <w:pPr>
+        <w:pStyle w:val="NormalWeb"/>
+        <w:spacing w:before="0" w:beforeAutospacing="0" w:after="0" w:afterAutospacing="0"/>
+      </w:pPr>
+      <w:r>
+        <w:rPr>
+          <w:rStyle w:val="apple-tab-span"/>
+          <w:rFonts w:ascii="Arial" w:hAnsi="Arial" w:cs="Arial"/>
+          <w:color w:val="000000"/>
+          <w:sz w:val="22"/>
+          <w:szCs w:val="22"/>
+        </w:rPr>
         <w:tab/>
       </w:r>
       <w:r>
+        <w:rPr>
+          <w:rStyle w:val="apple-tab-span"/>
+          <w:rFonts w:ascii="Arial" w:hAnsi="Arial" w:cs="Arial"/>
+          <w:color w:val="000000"/>
+          <w:sz w:val="22"/>
+          <w:szCs w:val="22"/>
+        </w:rPr>
         <w:tab/>
       </w:r>
       <w:r>
+        <w:rPr>
+          <w:rStyle w:val="apple-tab-span"/>
+          <w:rFonts w:ascii="Arial" w:hAnsi="Arial" w:cs="Arial"/>
+          <w:color w:val="000000"/>
+          <w:sz w:val="22"/>
+          <w:szCs w:val="22"/>
+        </w:rPr>
         <w:tab/>
       </w:r>
       <w:r>
+        <w:rPr>
+          <w:rStyle w:val="apple-tab-span"/>
+          <w:rFonts w:ascii="Arial" w:hAnsi="Arial" w:cs="Arial"/>
+          <w:color w:val="000000"/>
+          <w:sz w:val="22"/>
+          <w:szCs w:val="22"/>
+        </w:rPr>
         <w:tab/>
       </w:r>
     </w:p>
     <w:p>
-      <w:r>
-        <w:rPr>
-          <w:rFonts w:ascii="Open Sans" w:eastAsia="Open Sans" w:hAnsi="Open Sans" w:cs="Open Sans"/>
-          <w:b/>
+      <w:pPr>
+        <w:pStyle w:val="NormalWeb"/>
+        <w:spacing w:before="0" w:beforeAutospacing="0" w:after="0" w:afterAutospacing="0"/>
+      </w:pPr>
+      <w:r>
+        <w:rPr>
+          <w:rFonts w:ascii="Open Sans" w:hAnsi="Open Sans"/>
+          <w:b/>
+          <w:bCs/>
           <w:i/>
+          <w:iCs/>
           <w:color w:val="1155CC"/>
-          <w:sz w:val="24"/>
-          <w:szCs w:val="24"/>
         </w:rPr>
         <w:t>Meeting 2</w:t>
       </w:r>
       <w:r>
+        <w:rPr>
+          <w:rStyle w:val="apple-tab-span"/>
+          <w:rFonts w:ascii="Arial" w:hAnsi="Arial" w:cs="Arial"/>
+          <w:color w:val="000000"/>
+          <w:sz w:val="22"/>
+          <w:szCs w:val="22"/>
+        </w:rPr>
         <w:tab/>
       </w:r>
       <w:r>
+        <w:rPr>
+          <w:rStyle w:val="apple-tab-span"/>
+          <w:rFonts w:ascii="Arial" w:hAnsi="Arial" w:cs="Arial"/>
+          <w:color w:val="000000"/>
+          <w:sz w:val="22"/>
+          <w:szCs w:val="22"/>
+        </w:rPr>
         <w:tab/>
       </w:r>
       <w:r>
+        <w:rPr>
+          <w:rStyle w:val="apple-tab-span"/>
+          <w:rFonts w:ascii="Arial" w:hAnsi="Arial" w:cs="Arial"/>
+          <w:color w:val="000000"/>
+          <w:sz w:val="22"/>
+          <w:szCs w:val="22"/>
+        </w:rPr>
         <w:tab/>
       </w:r>
       <w:r>
+        <w:rPr>
+          <w:rStyle w:val="apple-tab-span"/>
+          <w:rFonts w:ascii="Arial" w:hAnsi="Arial" w:cs="Arial"/>
+          <w:color w:val="000000"/>
+          <w:sz w:val="22"/>
+          <w:szCs w:val="22"/>
+        </w:rPr>
         <w:tab/>
       </w:r>
       <w:r>
+        <w:rPr>
+          <w:rStyle w:val="apple-tab-span"/>
+          <w:rFonts w:ascii="Arial" w:hAnsi="Arial" w:cs="Arial"/>
+          <w:color w:val="000000"/>
+          <w:sz w:val="22"/>
+          <w:szCs w:val="22"/>
+        </w:rPr>
         <w:tab/>
       </w:r>
       <w:r>
+        <w:rPr>
+          <w:rStyle w:val="apple-tab-span"/>
+          <w:rFonts w:ascii="Arial" w:hAnsi="Arial" w:cs="Arial"/>
+          <w:color w:val="000000"/>
+          <w:sz w:val="22"/>
+          <w:szCs w:val="22"/>
+        </w:rPr>
         <w:tab/>
       </w:r>
     </w:p>
     <w:p>
       <w:pPr>
-        <w:rPr>
-          <w:b/>
-        </w:rPr>
-      </w:pPr>
-      <w:r>
-        <w:rPr>
-          <w:b/>
+        <w:pStyle w:val="NormalWeb"/>
+        <w:spacing w:before="0" w:beforeAutospacing="0" w:after="0" w:afterAutospacing="0"/>
+      </w:pPr>
+      <w:r>
+        <w:rPr>
+          <w:rFonts w:ascii="Arial" w:hAnsi="Arial" w:cs="Arial"/>
+          <w:b/>
+          <w:bCs/>
+          <w:color w:val="000000"/>
+          <w:sz w:val="22"/>
+          <w:szCs w:val="22"/>
         </w:rPr>
         <w:t>Agenda item: Initial Requirements</w:t>
       </w:r>
     </w:p>
     <w:p>
-      <w:r>
-        <w:rPr>
-          <w:b/>
+      <w:pPr>
+        <w:pStyle w:val="NormalWeb"/>
+        <w:spacing w:before="0" w:beforeAutospacing="0" w:after="0" w:afterAutospacing="0"/>
+      </w:pPr>
+      <w:r>
+        <w:rPr>
+          <w:rFonts w:ascii="Arial" w:hAnsi="Arial" w:cs="Arial"/>
+          <w:b/>
+          <w:bCs/>
+          <w:color w:val="000000"/>
+          <w:sz w:val="22"/>
+          <w:szCs w:val="22"/>
         </w:rPr>
         <w:t xml:space="preserve">Discussion: </w:t>
       </w:r>
       <w:r>
+        <w:rPr>
+          <w:rFonts w:ascii="Arial" w:hAnsi="Arial" w:cs="Arial"/>
+          <w:color w:val="000000"/>
+          <w:sz w:val="22"/>
+          <w:szCs w:val="22"/>
+        </w:rPr>
         <w:t>Draw up a theme for an event and use available technologies for its development . Also provide a project plan .</w:t>
       </w:r>
     </w:p>
     <w:p>
-      <w:r>
+      <w:pPr>
+        <w:pStyle w:val="NormalWeb"/>
+        <w:spacing w:before="0" w:beforeAutospacing="0" w:after="0" w:afterAutospacing="0"/>
+      </w:pPr>
+      <w:r>
+        <w:rPr>
+          <w:rStyle w:val="apple-tab-span"/>
+          <w:rFonts w:ascii="Arial" w:hAnsi="Arial" w:cs="Arial"/>
+          <w:color w:val="000000"/>
+          <w:sz w:val="22"/>
+          <w:szCs w:val="22"/>
+        </w:rPr>
         <w:tab/>
       </w:r>
       <w:r>
+        <w:rPr>
+          <w:rStyle w:val="apple-tab-span"/>
+          <w:rFonts w:ascii="Arial" w:hAnsi="Arial" w:cs="Arial"/>
+          <w:color w:val="000000"/>
+          <w:sz w:val="22"/>
+          <w:szCs w:val="22"/>
+        </w:rPr>
         <w:tab/>
       </w:r>
       <w:r>
+        <w:rPr>
+          <w:rStyle w:val="apple-tab-span"/>
+          <w:rFonts w:ascii="Arial" w:hAnsi="Arial" w:cs="Arial"/>
+          <w:color w:val="000000"/>
+          <w:sz w:val="22"/>
+          <w:szCs w:val="22"/>
+        </w:rPr>
         <w:tab/>
       </w:r>
       <w:r>
+        <w:rPr>
+          <w:rStyle w:val="apple-tab-span"/>
+          <w:rFonts w:ascii="Arial" w:hAnsi="Arial" w:cs="Arial"/>
+          <w:color w:val="000000"/>
+          <w:sz w:val="22"/>
+          <w:szCs w:val="22"/>
+        </w:rPr>
         <w:tab/>
       </w:r>
       <w:r>
+        <w:rPr>
+          <w:rStyle w:val="apple-tab-span"/>
+          <w:rFonts w:ascii="Arial" w:hAnsi="Arial" w:cs="Arial"/>
+          <w:color w:val="000000"/>
+          <w:sz w:val="22"/>
+          <w:szCs w:val="22"/>
+        </w:rPr>
         <w:tab/>
       </w:r>
       <w:r>
+        <w:rPr>
+          <w:rStyle w:val="apple-tab-span"/>
+          <w:rFonts w:ascii="Arial" w:hAnsi="Arial" w:cs="Arial"/>
+          <w:color w:val="000000"/>
+          <w:sz w:val="22"/>
+          <w:szCs w:val="22"/>
+        </w:rPr>
         <w:tab/>
       </w:r>
     </w:p>
     <w:p>
-      <w:r>
-        <w:rPr>
-          <w:b/>
+      <w:pPr>
+        <w:pStyle w:val="NormalWeb"/>
+        <w:spacing w:before="0" w:beforeAutospacing="0" w:after="0" w:afterAutospacing="0"/>
+      </w:pPr>
+      <w:r>
+        <w:rPr>
+          <w:rFonts w:ascii="Arial" w:hAnsi="Arial" w:cs="Arial"/>
+          <w:b/>
+          <w:bCs/>
+          <w:color w:val="000000"/>
+          <w:sz w:val="22"/>
+          <w:szCs w:val="22"/>
         </w:rPr>
         <w:t xml:space="preserve">Agenda item: Project Manager Meetings Discussion: </w:t>
       </w:r>
       <w:r>
+        <w:rPr>
+          <w:rFonts w:ascii="Arial" w:hAnsi="Arial" w:cs="Arial"/>
+          <w:color w:val="000000"/>
+          <w:sz w:val="22"/>
+          <w:szCs w:val="22"/>
+        </w:rPr>
         <w:t>​This will be once a week only .</w:t>
       </w:r>
     </w:p>
     <w:p>
-      <w:r>
+      <w:pPr>
+        <w:pStyle w:val="NormalWeb"/>
+        <w:spacing w:before="0" w:beforeAutospacing="0" w:after="0" w:afterAutospacing="0"/>
+      </w:pPr>
+      <w:r>
+        <w:rPr>
+          <w:rStyle w:val="apple-tab-span"/>
+          <w:rFonts w:ascii="Arial" w:hAnsi="Arial" w:cs="Arial"/>
+          <w:color w:val="000000"/>
+          <w:sz w:val="22"/>
+          <w:szCs w:val="22"/>
+        </w:rPr>
         <w:tab/>
       </w:r>
       <w:r>
+        <w:rPr>
+          <w:rStyle w:val="apple-tab-span"/>
+          <w:rFonts w:ascii="Arial" w:hAnsi="Arial" w:cs="Arial"/>
+          <w:color w:val="000000"/>
+          <w:sz w:val="22"/>
+          <w:szCs w:val="22"/>
+        </w:rPr>
         <w:tab/>
       </w:r>
       <w:r>
+        <w:rPr>
+          <w:rStyle w:val="apple-tab-span"/>
+          <w:rFonts w:ascii="Arial" w:hAnsi="Arial" w:cs="Arial"/>
+          <w:color w:val="000000"/>
+          <w:sz w:val="22"/>
+          <w:szCs w:val="22"/>
+        </w:rPr>
         <w:tab/>
       </w:r>
       <w:r>
+        <w:rPr>
+          <w:rStyle w:val="apple-tab-span"/>
+          <w:rFonts w:ascii="Arial" w:hAnsi="Arial" w:cs="Arial"/>
+          <w:color w:val="000000"/>
+          <w:sz w:val="22"/>
+          <w:szCs w:val="22"/>
+        </w:rPr>
         <w:tab/>
       </w:r>
       <w:r>
+        <w:rPr>
+          <w:rStyle w:val="apple-tab-span"/>
+          <w:rFonts w:ascii="Arial" w:hAnsi="Arial" w:cs="Arial"/>
+          <w:color w:val="000000"/>
+          <w:sz w:val="22"/>
+          <w:szCs w:val="22"/>
+        </w:rPr>
         <w:tab/>
       </w:r>
       <w:r>
+        <w:rPr>
+          <w:rStyle w:val="apple-tab-span"/>
+          <w:rFonts w:ascii="Arial" w:hAnsi="Arial" w:cs="Arial"/>
+          <w:color w:val="000000"/>
+          <w:sz w:val="22"/>
+          <w:szCs w:val="22"/>
+        </w:rPr>
         <w:tab/>
       </w:r>
     </w:p>
     <w:p>
       <w:pPr>
-        <w:rPr>
-          <w:b/>
-        </w:rPr>
-      </w:pPr>
-      <w:r>
-        <w:rPr>
-          <w:b/>
+        <w:pStyle w:val="NormalWeb"/>
+        <w:spacing w:before="0" w:beforeAutospacing="0" w:after="0" w:afterAutospacing="0"/>
+      </w:pPr>
+      <w:r>
+        <w:rPr>
+          <w:rFonts w:ascii="Arial" w:hAnsi="Arial" w:cs="Arial"/>
+          <w:b/>
+          <w:bCs/>
+          <w:color w:val="000000"/>
+          <w:sz w:val="22"/>
+          <w:szCs w:val="22"/>
         </w:rPr>
         <w:t>Agenda item: Client Meeting Agendas / Schedule</w:t>
       </w:r>
     </w:p>
     <w:p>
-      <w:r>
-        <w:rPr>
-          <w:b/>
+      <w:pPr>
+        <w:pStyle w:val="NormalWeb"/>
+        <w:spacing w:before="0" w:beforeAutospacing="0" w:after="0" w:afterAutospacing="0"/>
+      </w:pPr>
+      <w:r>
+        <w:rPr>
+          <w:rFonts w:ascii="Arial" w:hAnsi="Arial" w:cs="Arial"/>
+          <w:b/>
+          <w:bCs/>
+          <w:color w:val="000000"/>
+          <w:sz w:val="22"/>
+          <w:szCs w:val="22"/>
         </w:rPr>
         <w:t>Discussion:</w:t>
       </w:r>
       <w:r>
+        <w:rPr>
+          <w:rFonts w:ascii="Arial" w:hAnsi="Arial" w:cs="Arial"/>
+          <w:color w:val="000000"/>
+          <w:sz w:val="22"/>
+          <w:szCs w:val="22"/>
+        </w:rPr>
         <w:t>​. We only have 3 meetings throughout the whole duration of the project to meet with the client . The first meeting being on the 15 of September 2018.</w:t>
       </w:r>
     </w:p>
-    <w:p>
-      <w:pPr>
-        <w:rPr>
-          <w:b/>
-        </w:rPr>
-      </w:pPr>
-    </w:p>
-    <w:p>
-      <w:pPr>
-        <w:pStyle w:val="Heading1"/>
-        <w:spacing w:line="240" w:lineRule="auto"/>
-        <w:rPr>
-          <w:b/>
-        </w:rPr>
-      </w:pPr>
-      <w:bookmarkStart w:id="4" w:name="_cigl0db4ojo6" w:colFirst="0" w:colLast="0"/>
-      <w:bookmarkStart w:id="5" w:name="_Toc535356125"/>
-      <w:bookmarkEnd w:id="4"/>
-      <w:r>
-        <w:rPr>
-          <w:rFonts w:ascii="Open Sans" w:eastAsia="Open Sans" w:hAnsi="Open Sans" w:cs="Open Sans"/>
-          <w:b/>
-          <w:i/>
-          <w:color w:val="1155CC"/>
-          <w:sz w:val="24"/>
-          <w:szCs w:val="24"/>
-        </w:rPr>
-        <w:t>Meeting 3</w:t>
-      </w:r>
-      <w:bookmarkEnd w:id="5"/>
-    </w:p>
-    <w:p>
-      <w:r>
-        <w:rPr>
-          <w:b/>
-        </w:rPr>
-        <w:t>Agenda item:</w:t>
-      </w:r>
-      <w:r>
-        <w:rPr>
-          <w:b/>
-        </w:rPr>
-        <w:tab/>
-        <w:t>Technical Aspect of the applications to be developed</w:t>
-      </w:r>
-      <w:r>
-        <w:rPr>
-          <w:b/>
-        </w:rPr>
-        <w:tab/>
-      </w:r>
-    </w:p>
-    <w:p>
-      <w:r>
-        <w:rPr>
-          <w:b/>
+    <w:p/>
+    <w:p>
+      <w:pPr>
+        <w:pStyle w:val="NormalWeb"/>
+        <w:spacing w:before="0" w:beforeAutospacing="0" w:after="0" w:afterAutospacing="0"/>
+      </w:pPr>
+      <w:r>
+        <w:rPr>
+          <w:rFonts w:ascii="Arial" w:hAnsi="Arial" w:cs="Arial"/>
+          <w:b/>
+          <w:bCs/>
+          <w:color w:val="000000"/>
+          <w:sz w:val="22"/>
+          <w:szCs w:val="22"/>
+        </w:rPr>
+        <w:t xml:space="preserve">Agenda item: Project Goals </w:t>
+      </w:r>
+    </w:p>
+    <w:p>
+      <w:pPr>
+        <w:pStyle w:val="NormalWeb"/>
+        <w:spacing w:before="0" w:beforeAutospacing="0" w:after="0" w:afterAutospacing="0"/>
+      </w:pPr>
+      <w:r>
+        <w:rPr>
+          <w:rFonts w:ascii="Arial" w:hAnsi="Arial" w:cs="Arial"/>
+          <w:b/>
+          <w:bCs/>
+          <w:color w:val="000000"/>
+          <w:sz w:val="22"/>
+          <w:szCs w:val="22"/>
         </w:rPr>
         <w:t xml:space="preserve">Discussion: </w:t>
       </w:r>
       <w:r>
-        <w:t xml:space="preserve">Expectations is that the code written should be scalable and has great functionality </w:t>
-      </w:r>
-    </w:p>
-    <w:p/>
-    <w:p>
-      <w:r>
-        <w:rPr>
-          <w:b/>
-        </w:rPr>
-        <w:t>Agenda item:</w:t>
-      </w:r>
-      <w:r>
-        <w:rPr>
-          <w:b/>
-        </w:rPr>
-        <w:tab/>
-        <w:t xml:space="preserve">Presentation of the final THEME to the client </w:t>
-      </w:r>
-      <w:r>
-        <w:rPr>
-          <w:b/>
-        </w:rPr>
-        <w:tab/>
-      </w:r>
-    </w:p>
-    <w:p>
-      <w:r>
-        <w:rPr>
-          <w:b/>
-        </w:rPr>
-        <w:t>Discussion:</w:t>
-      </w:r>
-      <w:r>
-        <w:rPr>
-          <w:b/>
-        </w:rPr>
-        <w:tab/>
-      </w:r>
-      <w:r>
-        <w:t xml:space="preserve">The event will be called </w:t>
-      </w:r>
-      <w:proofErr w:type="spellStart"/>
-      <w:r>
-        <w:t>HighLands</w:t>
-      </w:r>
-      <w:proofErr w:type="spellEnd"/>
-      <w:r>
-        <w:t xml:space="preserve"> Halloween Festival and will have various events , camping sites/categories among others .</w:t>
-      </w:r>
-    </w:p>
-    <w:p>
-      <w:pPr>
-        <w:pStyle w:val="Heading1"/>
-        <w:spacing w:line="240" w:lineRule="auto"/>
-        <w:rPr>
-          <w:b/>
-        </w:rPr>
-      </w:pPr>
-      <w:bookmarkStart w:id="6" w:name="_h30234cgg6h2" w:colFirst="0" w:colLast="0"/>
-      <w:bookmarkStart w:id="7" w:name="_Toc535356126"/>
-      <w:bookmarkEnd w:id="6"/>
-      <w:r>
-        <w:rPr>
-          <w:rFonts w:ascii="Open Sans" w:eastAsia="Open Sans" w:hAnsi="Open Sans" w:cs="Open Sans"/>
-          <w:b/>
-          <w:i/>
-          <w:color w:val="1155CC"/>
-          <w:sz w:val="24"/>
-          <w:szCs w:val="24"/>
-        </w:rPr>
-        <w:t>Meeting 4</w:t>
-      </w:r>
-      <w:bookmarkEnd w:id="7"/>
-    </w:p>
-    <w:p>
-      <w:r>
-        <w:rPr>
-          <w:b/>
-        </w:rPr>
-        <w:t>Agenda item:</w:t>
-      </w:r>
-      <w:r>
-        <w:rPr>
-          <w:b/>
-        </w:rPr>
-        <w:tab/>
-        <w:t xml:space="preserve">Next update in 2-3 </w:t>
-      </w:r>
-      <w:proofErr w:type="spellStart"/>
-      <w:r>
-        <w:rPr>
-          <w:b/>
-        </w:rPr>
-        <w:t>weeks time</w:t>
-      </w:r>
-      <w:proofErr w:type="spellEnd"/>
-      <w:r>
-        <w:rPr>
-          <w:b/>
-        </w:rPr>
-        <w:tab/>
-      </w:r>
-    </w:p>
-    <w:p>
-      <w:r>
-        <w:rPr>
-          <w:b/>
-        </w:rPr>
-        <w:t xml:space="preserve">Discussion:  </w:t>
-      </w:r>
-      <w:r>
-        <w:t xml:space="preserve">We agreed to send an overview  with screenshots in 2-3 </w:t>
-      </w:r>
-      <w:proofErr w:type="spellStart"/>
-      <w:r>
-        <w:t>weeks time</w:t>
-      </w:r>
-      <w:proofErr w:type="spellEnd"/>
-      <w:r>
-        <w:t xml:space="preserve"> to the project supervisor via email. </w:t>
-      </w:r>
-    </w:p>
-    <w:p/>
-    <w:p>
-      <w:r>
-        <w:rPr>
-          <w:b/>
-        </w:rPr>
-        <w:t>Agenda item:</w:t>
-      </w:r>
-      <w:r>
-        <w:rPr>
-          <w:b/>
-        </w:rPr>
-        <w:tab/>
-        <w:t xml:space="preserve">Project Supervisor Meeting </w:t>
-      </w:r>
-      <w:r>
-        <w:rPr>
-          <w:b/>
-        </w:rPr>
-        <w:tab/>
-      </w:r>
-    </w:p>
-    <w:p>
-      <w:pPr>
-        <w:rPr>
-          <w:b/>
-        </w:rPr>
-      </w:pPr>
-      <w:r>
-        <w:rPr>
-          <w:b/>
-        </w:rPr>
-        <w:t>Discussion:</w:t>
-      </w:r>
-      <w:r>
-        <w:rPr>
-          <w:b/>
-        </w:rPr>
-        <w:tab/>
-      </w:r>
-      <w:r>
-        <w:t>Final overview of both applications and their functionalities . Minor issues from last time have been addressed notably Font fixes and buggy extra features.</w:t>
-      </w:r>
-      <w:r>
-        <w:rPr>
-          <w:b/>
-        </w:rPr>
-        <w:tab/>
-      </w:r>
-    </w:p>
-    <w:p>
-      <w:pPr>
-        <w:pStyle w:val="Heading1"/>
-        <w:spacing w:line="240" w:lineRule="auto"/>
-        <w:rPr>
-          <w:b/>
-        </w:rPr>
-      </w:pPr>
-      <w:bookmarkStart w:id="8" w:name="_20tfjj6q8q8l" w:colFirst="0" w:colLast="0"/>
-      <w:bookmarkStart w:id="9" w:name="_Toc535356127"/>
-      <w:bookmarkEnd w:id="8"/>
-      <w:r>
-        <w:rPr>
-          <w:rFonts w:ascii="Open Sans" w:eastAsia="Open Sans" w:hAnsi="Open Sans" w:cs="Open Sans"/>
-          <w:b/>
-          <w:i/>
-          <w:color w:val="1155CC"/>
-          <w:sz w:val="24"/>
-          <w:szCs w:val="24"/>
-        </w:rPr>
-        <w:lastRenderedPageBreak/>
-        <w:t>Meeting 5</w:t>
-      </w:r>
-      <w:bookmarkEnd w:id="9"/>
-    </w:p>
-    <w:p>
-      <w:r>
-        <w:rPr>
-          <w:b/>
-        </w:rPr>
-        <w:t>Agenda item:</w:t>
-      </w:r>
-      <w:r>
-        <w:rPr>
-          <w:b/>
-        </w:rPr>
-        <w:tab/>
-        <w:t>Process Report and Final Presentation</w:t>
-      </w:r>
-      <w:r>
-        <w:rPr>
-          <w:b/>
-        </w:rPr>
-        <w:tab/>
-      </w:r>
-    </w:p>
-    <w:p>
-      <w:r>
-        <w:rPr>
-          <w:b/>
-        </w:rPr>
-        <w:t xml:space="preserve">Discussion:  </w:t>
-      </w:r>
-      <w:r>
-        <w:t>The process report reflecting our progress so far should be included with the working final versions of the applications . We agreed to start preparing for the final presentation of the applications to the client on the 23rd of January.</w:t>
-      </w:r>
-    </w:p>
-    <w:p>
-      <w:pPr>
-        <w:rPr>
-          <w:b/>
-        </w:rPr>
+        <w:rPr>
+          <w:rFonts w:ascii="Arial" w:hAnsi="Arial" w:cs="Arial"/>
+          <w:color w:val="000000"/>
+          <w:sz w:val="22"/>
+          <w:szCs w:val="22"/>
+        </w:rPr>
+        <w:t>Project goals described in the Project plan are deemed small and ambiguous causing concerns to the client .</w:t>
+      </w:r>
+    </w:p>
+    <w:p>
+      <w:pPr>
+        <w:spacing w:after="240"/>
       </w:pPr>
     </w:p>
     <w:tbl>
       <w:tblPr>
-        <w:tblStyle w:val="a0"/>
-        <w:tblW w:w="9510" w:type="dxa"/>
-        <w:tblInd w:w="100" w:type="dxa"/>
-        <w:tblBorders>
-          <w:top w:val="single" w:sz="8" w:space="0" w:color="000000"/>
-          <w:left w:val="single" w:sz="8" w:space="0" w:color="000000"/>
-          <w:bottom w:val="single" w:sz="8" w:space="0" w:color="000000"/>
-          <w:right w:val="single" w:sz="8" w:space="0" w:color="000000"/>
-          <w:insideH w:val="single" w:sz="8" w:space="0" w:color="000000"/>
-          <w:insideV w:val="single" w:sz="8" w:space="0" w:color="000000"/>
-        </w:tblBorders>
-        <w:tblLayout w:type="fixed"/>
-        <w:tblLook w:val="0600" w:firstRow="0" w:lastRow="0" w:firstColumn="0" w:lastColumn="0" w:noHBand="1" w:noVBand="1"/>
+        <w:tblW w:w="9536" w:type="dxa"/>
+        <w:tblCellMar>
+          <w:top w:w="15" w:type="dxa"/>
+          <w:left w:w="15" w:type="dxa"/>
+          <w:bottom w:w="15" w:type="dxa"/>
+          <w:right w:w="15" w:type="dxa"/>
+        </w:tblCellMar>
+        <w:tblLook w:val="04A0" w:firstRow="1" w:lastRow="0" w:firstColumn="1" w:lastColumn="0" w:noHBand="0" w:noVBand="1"/>
       </w:tblPr>
       <w:tblGrid>
-        <w:gridCol w:w="5220"/>
-        <w:gridCol w:w="4290"/>
+        <w:gridCol w:w="6122"/>
+        <w:gridCol w:w="3414"/>
       </w:tblGrid>
       <w:tr>
         <w:tc>
           <w:tcPr>
-            <w:tcW w:w="5220" w:type="dxa"/>
-            <w:shd w:val="clear" w:color="auto" w:fill="auto"/>
+            <w:tcW w:w="0" w:type="auto"/>
+            <w:tcBorders>
+              <w:top w:val="single" w:sz="8" w:space="0" w:color="000000"/>
+              <w:left w:val="single" w:sz="8" w:space="0" w:color="000000"/>
+              <w:bottom w:val="single" w:sz="8" w:space="0" w:color="000000"/>
+              <w:right w:val="single" w:sz="8" w:space="0" w:color="000000"/>
+            </w:tcBorders>
             <w:tcMar>
               <w:top w:w="100" w:type="dxa"/>
               <w:left w:w="100" w:type="dxa"/>
               <w:bottom w:w="100" w:type="dxa"/>
               <w:right w:w="100" w:type="dxa"/>
             </w:tcMar>
+            <w:hideMark/>
           </w:tcPr>
           <w:p>
             <w:pPr>
-              <w:widowControl w:val="0"/>
-              <w:spacing w:line="240" w:lineRule="auto"/>
-              <w:rPr>
+              <w:pStyle w:val="NormalWeb"/>
+              <w:spacing w:before="0" w:beforeAutospacing="0" w:after="0" w:afterAutospacing="0"/>
+            </w:pPr>
+            <w:r>
+              <w:rPr>
+                <w:rFonts w:ascii="Arial" w:hAnsi="Arial" w:cs="Arial"/>
                 <w:b/>
-              </w:rPr>
-            </w:pPr>
-            <w:r>
-              <w:rPr>
-                <w:b/>
+                <w:bCs/>
+                <w:color w:val="000000"/>
+                <w:sz w:val="22"/>
+                <w:szCs w:val="22"/>
               </w:rPr>
               <w:t>ACTION ITEM</w:t>
             </w:r>
@@ -4207,26 +4291,34 @@
         </w:tc>
         <w:tc>
           <w:tcPr>
-            <w:tcW w:w="4290" w:type="dxa"/>
-            <w:shd w:val="clear" w:color="auto" w:fill="auto"/>
+            <w:tcW w:w="0" w:type="auto"/>
+            <w:tcBorders>
+              <w:top w:val="single" w:sz="8" w:space="0" w:color="000000"/>
+              <w:left w:val="single" w:sz="8" w:space="0" w:color="000000"/>
+              <w:bottom w:val="single" w:sz="8" w:space="0" w:color="000000"/>
+              <w:right w:val="single" w:sz="8" w:space="0" w:color="000000"/>
+            </w:tcBorders>
             <w:tcMar>
               <w:top w:w="100" w:type="dxa"/>
               <w:left w:w="100" w:type="dxa"/>
               <w:bottom w:w="100" w:type="dxa"/>
               <w:right w:w="100" w:type="dxa"/>
             </w:tcMar>
+            <w:hideMark/>
           </w:tcPr>
           <w:p>
             <w:pPr>
-              <w:widowControl w:val="0"/>
-              <w:spacing w:line="240" w:lineRule="auto"/>
-              <w:rPr>
+              <w:pStyle w:val="NormalWeb"/>
+              <w:spacing w:before="0" w:beforeAutospacing="0" w:after="0" w:afterAutospacing="0"/>
+            </w:pPr>
+            <w:r>
+              <w:rPr>
+                <w:rFonts w:ascii="Arial" w:hAnsi="Arial" w:cs="Arial"/>
                 <w:b/>
-              </w:rPr>
-            </w:pPr>
-            <w:r>
-              <w:rPr>
-                <w:b/>
+                <w:bCs/>
+                <w:color w:val="000000"/>
+                <w:sz w:val="22"/>
+                <w:szCs w:val="22"/>
               </w:rPr>
               <w:t>DEADLINE</w:t>
             </w:r>
@@ -4236,105 +4328,1057 @@
       <w:tr>
         <w:tc>
           <w:tcPr>
-            <w:tcW w:w="5220" w:type="dxa"/>
-            <w:shd w:val="clear" w:color="auto" w:fill="auto"/>
+            <w:tcW w:w="0" w:type="auto"/>
+            <w:tcBorders>
+              <w:top w:val="single" w:sz="8" w:space="0" w:color="000000"/>
+              <w:left w:val="single" w:sz="8" w:space="0" w:color="000000"/>
+              <w:bottom w:val="single" w:sz="8" w:space="0" w:color="000000"/>
+              <w:right w:val="single" w:sz="8" w:space="0" w:color="000000"/>
+            </w:tcBorders>
             <w:tcMar>
               <w:top w:w="100" w:type="dxa"/>
               <w:left w:w="100" w:type="dxa"/>
               <w:bottom w:w="100" w:type="dxa"/>
               <w:right w:w="100" w:type="dxa"/>
             </w:tcMar>
+            <w:hideMark/>
           </w:tcPr>
           <w:p>
             <w:pPr>
-              <w:rPr>
+              <w:pStyle w:val="NormalWeb"/>
+              <w:spacing w:before="0" w:beforeAutospacing="0" w:after="0" w:afterAutospacing="0"/>
+            </w:pPr>
+            <w:r>
+              <w:rPr>
+                <w:rFonts w:ascii="Arial" w:hAnsi="Arial" w:cs="Arial"/>
                 <w:b/>
-              </w:rPr>
-            </w:pPr>
-            <w:r>
-              <w:rPr>
-                <w:b/>
-              </w:rPr>
-              <w:t>Process Report and Final Applications Versions</w:t>
+                <w:bCs/>
+                <w:color w:val="000000"/>
+                <w:sz w:val="22"/>
+                <w:szCs w:val="22"/>
+              </w:rPr>
+              <w:t>Refinement of the Project Goals</w:t>
             </w:r>
           </w:p>
         </w:tc>
         <w:tc>
           <w:tcPr>
-            <w:tcW w:w="4290" w:type="dxa"/>
-            <w:shd w:val="clear" w:color="auto" w:fill="auto"/>
+            <w:tcW w:w="0" w:type="auto"/>
+            <w:tcBorders>
+              <w:top w:val="single" w:sz="8" w:space="0" w:color="000000"/>
+              <w:left w:val="single" w:sz="8" w:space="0" w:color="000000"/>
+              <w:bottom w:val="single" w:sz="8" w:space="0" w:color="000000"/>
+              <w:right w:val="single" w:sz="8" w:space="0" w:color="000000"/>
+            </w:tcBorders>
             <w:tcMar>
               <w:top w:w="100" w:type="dxa"/>
               <w:left w:w="100" w:type="dxa"/>
               <w:bottom w:w="100" w:type="dxa"/>
               <w:right w:w="100" w:type="dxa"/>
             </w:tcMar>
+            <w:hideMark/>
           </w:tcPr>
           <w:p>
             <w:pPr>
-              <w:widowControl w:val="0"/>
-              <w:spacing w:line="240" w:lineRule="auto"/>
-              <w:rPr>
+              <w:pStyle w:val="NormalWeb"/>
+              <w:spacing w:before="0" w:beforeAutospacing="0" w:after="0" w:afterAutospacing="0"/>
+            </w:pPr>
+            <w:r>
+              <w:rPr>
+                <w:rFonts w:ascii="Arial" w:hAnsi="Arial" w:cs="Arial"/>
                 <w:b/>
-              </w:rPr>
-            </w:pPr>
-            <w:r>
-              <w:rPr>
-                <w:b/>
-              </w:rPr>
-              <w:t>Wednesday , Jan 16</w:t>
+                <w:bCs/>
+                <w:color w:val="000000"/>
+                <w:sz w:val="22"/>
+                <w:szCs w:val="22"/>
+              </w:rPr>
+              <w:t>By Next Meeting.</w:t>
             </w:r>
           </w:p>
         </w:tc>
       </w:tr>
+    </w:tbl>
+    <w:p>
+      <w:pPr>
+        <w:spacing w:after="240"/>
+      </w:pPr>
+    </w:p>
+    <w:p>
+      <w:pPr>
+        <w:pStyle w:val="Heading1"/>
+      </w:pPr>
+      <w:r>
+        <w:rPr>
+          <w:rFonts w:ascii="Open Sans" w:hAnsi="Open Sans"/>
+          <w:i/>
+          <w:iCs/>
+          <w:color w:val="1155CC"/>
+          <w:sz w:val="24"/>
+          <w:szCs w:val="24"/>
+        </w:rPr>
+        <w:t>Meeting 3</w:t>
+      </w:r>
+    </w:p>
+    <w:p>
+      <w:pPr>
+        <w:pStyle w:val="NormalWeb"/>
+        <w:spacing w:before="0" w:beforeAutospacing="0" w:after="0" w:afterAutospacing="0"/>
+      </w:pPr>
+      <w:r>
+        <w:rPr>
+          <w:rFonts w:ascii="Arial" w:hAnsi="Arial" w:cs="Arial"/>
+          <w:b/>
+          <w:bCs/>
+          <w:color w:val="000000"/>
+          <w:sz w:val="22"/>
+          <w:szCs w:val="22"/>
+        </w:rPr>
+        <w:t>Agenda item:</w:t>
+      </w:r>
+      <w:r>
+        <w:rPr>
+          <w:rStyle w:val="apple-tab-span"/>
+          <w:rFonts w:ascii="Arial" w:hAnsi="Arial" w:cs="Arial"/>
+          <w:b/>
+          <w:bCs/>
+          <w:color w:val="000000"/>
+          <w:sz w:val="22"/>
+          <w:szCs w:val="22"/>
+        </w:rPr>
+        <w:tab/>
+      </w:r>
+      <w:r>
+        <w:rPr>
+          <w:rFonts w:ascii="Arial" w:hAnsi="Arial" w:cs="Arial"/>
+          <w:b/>
+          <w:bCs/>
+          <w:color w:val="000000"/>
+          <w:sz w:val="22"/>
+          <w:szCs w:val="22"/>
+        </w:rPr>
+        <w:t xml:space="preserve">Client Meet </w:t>
+      </w:r>
+      <w:r>
+        <w:rPr>
+          <w:rStyle w:val="apple-tab-span"/>
+          <w:rFonts w:ascii="Arial" w:hAnsi="Arial" w:cs="Arial"/>
+          <w:b/>
+          <w:bCs/>
+          <w:color w:val="000000"/>
+          <w:sz w:val="22"/>
+          <w:szCs w:val="22"/>
+        </w:rPr>
+        <w:tab/>
+      </w:r>
+    </w:p>
+    <w:p>
+      <w:pPr>
+        <w:pStyle w:val="NormalWeb"/>
+        <w:spacing w:before="0" w:beforeAutospacing="0" w:after="0" w:afterAutospacing="0"/>
+      </w:pPr>
+      <w:r>
+        <w:rPr>
+          <w:rFonts w:ascii="Arial" w:hAnsi="Arial" w:cs="Arial"/>
+          <w:b/>
+          <w:bCs/>
+          <w:color w:val="000000"/>
+          <w:sz w:val="22"/>
+          <w:szCs w:val="22"/>
+        </w:rPr>
+        <w:t>Discussion:</w:t>
+      </w:r>
+      <w:r>
+        <w:rPr>
+          <w:rStyle w:val="apple-tab-span"/>
+          <w:rFonts w:ascii="Arial" w:hAnsi="Arial" w:cs="Arial"/>
+          <w:b/>
+          <w:bCs/>
+          <w:color w:val="000000"/>
+          <w:sz w:val="22"/>
+          <w:szCs w:val="22"/>
+        </w:rPr>
+        <w:tab/>
+      </w:r>
+      <w:r>
+        <w:rPr>
+          <w:rFonts w:ascii="Arial" w:hAnsi="Arial" w:cs="Arial"/>
+          <w:color w:val="000000"/>
+          <w:sz w:val="22"/>
+          <w:szCs w:val="22"/>
+        </w:rPr>
+        <w:t>Overview and update of where the progress is . So far the desktop application is 60% done and the website 80% done. Client requests font fixes on both the desktop and website application . Client is content with the progress made so far .</w:t>
+      </w:r>
+    </w:p>
+    <w:p/>
+    <w:p>
+      <w:pPr>
+        <w:pStyle w:val="NormalWeb"/>
+        <w:spacing w:before="0" w:beforeAutospacing="0" w:after="0" w:afterAutospacing="0"/>
+      </w:pPr>
+      <w:r>
+        <w:rPr>
+          <w:rFonts w:ascii="Arial" w:hAnsi="Arial" w:cs="Arial"/>
+          <w:b/>
+          <w:bCs/>
+          <w:color w:val="000000"/>
+          <w:sz w:val="22"/>
+          <w:szCs w:val="22"/>
+        </w:rPr>
+        <w:t>Agenda item:</w:t>
+      </w:r>
+      <w:r>
+        <w:rPr>
+          <w:rStyle w:val="apple-tab-span"/>
+          <w:rFonts w:ascii="Arial" w:hAnsi="Arial" w:cs="Arial"/>
+          <w:b/>
+          <w:bCs/>
+          <w:color w:val="000000"/>
+          <w:sz w:val="22"/>
+          <w:szCs w:val="22"/>
+        </w:rPr>
+        <w:tab/>
+      </w:r>
+      <w:r>
+        <w:rPr>
+          <w:rFonts w:ascii="Arial" w:hAnsi="Arial" w:cs="Arial"/>
+          <w:b/>
+          <w:bCs/>
+          <w:color w:val="000000"/>
+          <w:sz w:val="22"/>
+          <w:szCs w:val="22"/>
+        </w:rPr>
+        <w:t>Technical Aspect of the applications to be developed</w:t>
+      </w:r>
+      <w:r>
+        <w:rPr>
+          <w:rStyle w:val="apple-tab-span"/>
+          <w:rFonts w:ascii="Arial" w:hAnsi="Arial" w:cs="Arial"/>
+          <w:b/>
+          <w:bCs/>
+          <w:color w:val="000000"/>
+          <w:sz w:val="22"/>
+          <w:szCs w:val="22"/>
+        </w:rPr>
+        <w:tab/>
+      </w:r>
+    </w:p>
+    <w:p>
+      <w:pPr>
+        <w:pStyle w:val="NormalWeb"/>
+        <w:spacing w:before="0" w:beforeAutospacing="0" w:after="0" w:afterAutospacing="0"/>
+      </w:pPr>
+      <w:r>
+        <w:rPr>
+          <w:rFonts w:ascii="Arial" w:hAnsi="Arial" w:cs="Arial"/>
+          <w:b/>
+          <w:bCs/>
+          <w:color w:val="000000"/>
+          <w:sz w:val="22"/>
+          <w:szCs w:val="22"/>
+        </w:rPr>
+        <w:t xml:space="preserve">Discussion: </w:t>
+      </w:r>
+      <w:r>
+        <w:rPr>
+          <w:rFonts w:ascii="Arial" w:hAnsi="Arial" w:cs="Arial"/>
+          <w:color w:val="000000"/>
+          <w:sz w:val="22"/>
+          <w:szCs w:val="22"/>
+        </w:rPr>
+        <w:t xml:space="preserve">Expectations is that the code written should be scalable and has great functionality </w:t>
+      </w:r>
+    </w:p>
+    <w:p/>
+    <w:p>
+      <w:pPr>
+        <w:pStyle w:val="NormalWeb"/>
+        <w:spacing w:before="0" w:beforeAutospacing="0" w:after="0" w:afterAutospacing="0"/>
+      </w:pPr>
+      <w:r>
+        <w:rPr>
+          <w:rFonts w:ascii="Arial" w:hAnsi="Arial" w:cs="Arial"/>
+          <w:b/>
+          <w:bCs/>
+          <w:color w:val="000000"/>
+          <w:sz w:val="22"/>
+          <w:szCs w:val="22"/>
+        </w:rPr>
+        <w:t>Agenda item:</w:t>
+      </w:r>
+      <w:r>
+        <w:rPr>
+          <w:rStyle w:val="apple-tab-span"/>
+          <w:rFonts w:ascii="Arial" w:hAnsi="Arial" w:cs="Arial"/>
+          <w:b/>
+          <w:bCs/>
+          <w:color w:val="000000"/>
+          <w:sz w:val="22"/>
+          <w:szCs w:val="22"/>
+        </w:rPr>
+        <w:tab/>
+      </w:r>
+      <w:r>
+        <w:rPr>
+          <w:rFonts w:ascii="Arial" w:hAnsi="Arial" w:cs="Arial"/>
+          <w:b/>
+          <w:bCs/>
+          <w:color w:val="000000"/>
+          <w:sz w:val="22"/>
+          <w:szCs w:val="22"/>
+        </w:rPr>
+        <w:t xml:space="preserve">Presentation of the final THEME to the client </w:t>
+      </w:r>
+      <w:r>
+        <w:rPr>
+          <w:rStyle w:val="apple-tab-span"/>
+          <w:rFonts w:ascii="Arial" w:hAnsi="Arial" w:cs="Arial"/>
+          <w:b/>
+          <w:bCs/>
+          <w:color w:val="000000"/>
+          <w:sz w:val="22"/>
+          <w:szCs w:val="22"/>
+        </w:rPr>
+        <w:tab/>
+      </w:r>
+    </w:p>
+    <w:p>
+      <w:pPr>
+        <w:pStyle w:val="NormalWeb"/>
+        <w:spacing w:before="0" w:beforeAutospacing="0" w:after="0" w:afterAutospacing="0"/>
+      </w:pPr>
+      <w:r>
+        <w:rPr>
+          <w:rFonts w:ascii="Arial" w:hAnsi="Arial" w:cs="Arial"/>
+          <w:b/>
+          <w:bCs/>
+          <w:color w:val="000000"/>
+          <w:sz w:val="22"/>
+          <w:szCs w:val="22"/>
+        </w:rPr>
+        <w:lastRenderedPageBreak/>
+        <w:t>Discussion:</w:t>
+      </w:r>
+      <w:r>
+        <w:rPr>
+          <w:rStyle w:val="apple-tab-span"/>
+          <w:rFonts w:ascii="Arial" w:hAnsi="Arial" w:cs="Arial"/>
+          <w:b/>
+          <w:bCs/>
+          <w:color w:val="000000"/>
+          <w:sz w:val="22"/>
+          <w:szCs w:val="22"/>
+        </w:rPr>
+        <w:tab/>
+      </w:r>
+      <w:r>
+        <w:rPr>
+          <w:rFonts w:ascii="Arial" w:hAnsi="Arial" w:cs="Arial"/>
+          <w:color w:val="000000"/>
+          <w:sz w:val="22"/>
+          <w:szCs w:val="22"/>
+        </w:rPr>
+        <w:t>The event will be called HighLands Halloween Festival and will have various events , camping sites/categories among others .</w:t>
+      </w:r>
+    </w:p>
+    <w:p/>
+    <w:p>
+      <w:pPr>
+        <w:pStyle w:val="NormalWeb"/>
+        <w:spacing w:before="0" w:beforeAutospacing="0" w:after="0" w:afterAutospacing="0"/>
+      </w:pPr>
+      <w:r>
+        <w:rPr>
+          <w:rFonts w:ascii="Arial" w:hAnsi="Arial" w:cs="Arial"/>
+          <w:b/>
+          <w:bCs/>
+          <w:color w:val="000000"/>
+          <w:sz w:val="22"/>
+          <w:szCs w:val="22"/>
+        </w:rPr>
+        <w:t>Agenda item:</w:t>
+      </w:r>
+      <w:r>
+        <w:rPr>
+          <w:rStyle w:val="apple-tab-span"/>
+          <w:rFonts w:ascii="Arial" w:hAnsi="Arial" w:cs="Arial"/>
+          <w:b/>
+          <w:bCs/>
+          <w:color w:val="000000"/>
+          <w:sz w:val="22"/>
+          <w:szCs w:val="22"/>
+        </w:rPr>
+        <w:tab/>
+      </w:r>
+      <w:r>
+        <w:rPr>
+          <w:rFonts w:ascii="Arial" w:hAnsi="Arial" w:cs="Arial"/>
+          <w:b/>
+          <w:bCs/>
+          <w:color w:val="000000"/>
+          <w:sz w:val="22"/>
+          <w:szCs w:val="22"/>
+        </w:rPr>
+        <w:t>Addressing the Project Goals conundrum</w:t>
+      </w:r>
+      <w:r>
+        <w:rPr>
+          <w:rStyle w:val="apple-tab-span"/>
+          <w:rFonts w:ascii="Arial" w:hAnsi="Arial" w:cs="Arial"/>
+          <w:b/>
+          <w:bCs/>
+          <w:color w:val="000000"/>
+          <w:sz w:val="22"/>
+          <w:szCs w:val="22"/>
+        </w:rPr>
+        <w:tab/>
+      </w:r>
+    </w:p>
+    <w:p>
+      <w:pPr>
+        <w:pStyle w:val="NormalWeb"/>
+        <w:spacing w:before="0" w:beforeAutospacing="0" w:after="0" w:afterAutospacing="0"/>
+      </w:pPr>
+      <w:r>
+        <w:rPr>
+          <w:rFonts w:ascii="Arial" w:hAnsi="Arial" w:cs="Arial"/>
+          <w:b/>
+          <w:bCs/>
+          <w:color w:val="000000"/>
+          <w:sz w:val="22"/>
+          <w:szCs w:val="22"/>
+        </w:rPr>
+        <w:t>Discussion:</w:t>
+      </w:r>
+      <w:r>
+        <w:rPr>
+          <w:rStyle w:val="apple-tab-span"/>
+          <w:rFonts w:ascii="Arial" w:hAnsi="Arial" w:cs="Arial"/>
+          <w:b/>
+          <w:bCs/>
+          <w:color w:val="000000"/>
+          <w:sz w:val="22"/>
+          <w:szCs w:val="22"/>
+        </w:rPr>
+        <w:tab/>
+      </w:r>
+      <w:r>
+        <w:rPr>
+          <w:rFonts w:ascii="Arial" w:hAnsi="Arial" w:cs="Arial"/>
+          <w:color w:val="000000"/>
+          <w:sz w:val="22"/>
+          <w:szCs w:val="22"/>
+        </w:rPr>
+        <w:t>The project goals have been refined and approved by the client.</w:t>
+      </w:r>
+    </w:p>
+    <w:p/>
+    <w:p>
+      <w:pPr>
+        <w:pStyle w:val="NormalWeb"/>
+        <w:spacing w:before="0" w:beforeAutospacing="0" w:after="0" w:afterAutospacing="0"/>
+      </w:pPr>
+      <w:r>
+        <w:rPr>
+          <w:rFonts w:ascii="Arial" w:hAnsi="Arial" w:cs="Arial"/>
+          <w:b/>
+          <w:bCs/>
+          <w:color w:val="000000"/>
+          <w:sz w:val="22"/>
+          <w:szCs w:val="22"/>
+        </w:rPr>
+        <w:t>Agenda item:</w:t>
+      </w:r>
+      <w:r>
+        <w:rPr>
+          <w:rStyle w:val="apple-tab-span"/>
+          <w:rFonts w:ascii="Arial" w:hAnsi="Arial" w:cs="Arial"/>
+          <w:b/>
+          <w:bCs/>
+          <w:color w:val="000000"/>
+          <w:sz w:val="22"/>
+          <w:szCs w:val="22"/>
+        </w:rPr>
+        <w:tab/>
+      </w:r>
+      <w:r>
+        <w:rPr>
+          <w:rFonts w:ascii="Arial" w:hAnsi="Arial" w:cs="Arial"/>
+          <w:b/>
+          <w:bCs/>
+          <w:color w:val="000000"/>
+          <w:sz w:val="22"/>
+          <w:szCs w:val="22"/>
+        </w:rPr>
+        <w:t>Special Request from the client</w:t>
+      </w:r>
+      <w:r>
+        <w:rPr>
+          <w:rStyle w:val="apple-tab-span"/>
+          <w:rFonts w:ascii="Arial" w:hAnsi="Arial" w:cs="Arial"/>
+          <w:b/>
+          <w:bCs/>
+          <w:color w:val="000000"/>
+          <w:sz w:val="22"/>
+          <w:szCs w:val="22"/>
+        </w:rPr>
+        <w:tab/>
+      </w:r>
+    </w:p>
+    <w:p>
+      <w:pPr>
+        <w:pStyle w:val="NormalWeb"/>
+        <w:spacing w:before="0" w:beforeAutospacing="0" w:after="0" w:afterAutospacing="0"/>
+      </w:pPr>
+      <w:r>
+        <w:rPr>
+          <w:rFonts w:ascii="Arial" w:hAnsi="Arial" w:cs="Arial"/>
+          <w:b/>
+          <w:bCs/>
+          <w:color w:val="000000"/>
+          <w:sz w:val="22"/>
+          <w:szCs w:val="22"/>
+        </w:rPr>
+        <w:t>Discussion:</w:t>
+      </w:r>
+      <w:r>
+        <w:rPr>
+          <w:rStyle w:val="apple-tab-span"/>
+          <w:rFonts w:ascii="Arial" w:hAnsi="Arial" w:cs="Arial"/>
+          <w:b/>
+          <w:bCs/>
+          <w:color w:val="000000"/>
+          <w:sz w:val="22"/>
+          <w:szCs w:val="22"/>
+        </w:rPr>
+        <w:tab/>
+      </w:r>
+      <w:r>
+        <w:rPr>
+          <w:rFonts w:ascii="Arial" w:hAnsi="Arial" w:cs="Arial"/>
+          <w:color w:val="000000"/>
+          <w:sz w:val="22"/>
+          <w:szCs w:val="22"/>
+        </w:rPr>
+        <w:t>It is the client’s wish that if possible we include some kind of statistics on both applications to be developed .</w:t>
+      </w:r>
+    </w:p>
+    <w:p>
+      <w:pPr>
+        <w:pStyle w:val="Heading1"/>
+      </w:pPr>
+      <w:r>
+        <w:rPr>
+          <w:rFonts w:ascii="Open Sans" w:hAnsi="Open Sans"/>
+          <w:i/>
+          <w:iCs/>
+          <w:color w:val="1155CC"/>
+          <w:sz w:val="24"/>
+          <w:szCs w:val="24"/>
+        </w:rPr>
+        <w:t>Meeting 4</w:t>
+      </w:r>
+    </w:p>
+    <w:p>
+      <w:pPr>
+        <w:pStyle w:val="NormalWeb"/>
+        <w:spacing w:before="0" w:beforeAutospacing="0" w:after="0" w:afterAutospacing="0"/>
+      </w:pPr>
+      <w:r>
+        <w:rPr>
+          <w:rFonts w:ascii="Arial" w:hAnsi="Arial" w:cs="Arial"/>
+          <w:b/>
+          <w:bCs/>
+          <w:color w:val="000000"/>
+          <w:sz w:val="22"/>
+          <w:szCs w:val="22"/>
+        </w:rPr>
+        <w:t>Agenda item:</w:t>
+      </w:r>
+      <w:r>
+        <w:rPr>
+          <w:rStyle w:val="apple-tab-span"/>
+          <w:rFonts w:ascii="Arial" w:hAnsi="Arial" w:cs="Arial"/>
+          <w:b/>
+          <w:bCs/>
+          <w:color w:val="000000"/>
+          <w:sz w:val="22"/>
+          <w:szCs w:val="22"/>
+        </w:rPr>
+        <w:tab/>
+      </w:r>
+      <w:r>
+        <w:rPr>
+          <w:rFonts w:ascii="Arial" w:hAnsi="Arial" w:cs="Arial"/>
+          <w:b/>
+          <w:bCs/>
+          <w:color w:val="000000"/>
+          <w:sz w:val="22"/>
+          <w:szCs w:val="22"/>
+        </w:rPr>
+        <w:t>Next update in 2-3 weeks time</w:t>
+      </w:r>
+      <w:r>
+        <w:rPr>
+          <w:rStyle w:val="apple-tab-span"/>
+          <w:rFonts w:ascii="Arial" w:hAnsi="Arial" w:cs="Arial"/>
+          <w:b/>
+          <w:bCs/>
+          <w:color w:val="000000"/>
+          <w:sz w:val="22"/>
+          <w:szCs w:val="22"/>
+        </w:rPr>
+        <w:tab/>
+      </w:r>
+    </w:p>
+    <w:p>
+      <w:pPr>
+        <w:pStyle w:val="NormalWeb"/>
+        <w:spacing w:before="0" w:beforeAutospacing="0" w:after="0" w:afterAutospacing="0"/>
+      </w:pPr>
+      <w:r>
+        <w:rPr>
+          <w:rFonts w:ascii="Arial" w:hAnsi="Arial" w:cs="Arial"/>
+          <w:b/>
+          <w:bCs/>
+          <w:color w:val="000000"/>
+          <w:sz w:val="22"/>
+          <w:szCs w:val="22"/>
+        </w:rPr>
+        <w:t>Discussion:  </w:t>
+      </w:r>
+      <w:r>
+        <w:rPr>
+          <w:rFonts w:ascii="Arial" w:hAnsi="Arial" w:cs="Arial"/>
+          <w:color w:val="000000"/>
+          <w:sz w:val="22"/>
+          <w:szCs w:val="22"/>
+        </w:rPr>
+        <w:t xml:space="preserve">We agreed to send an overview  with screenshots in 2-3 weeks time to the project supervisor via email. </w:t>
+      </w:r>
+    </w:p>
+    <w:p/>
+    <w:p>
+      <w:pPr>
+        <w:pStyle w:val="NormalWeb"/>
+        <w:spacing w:before="0" w:beforeAutospacing="0" w:after="0" w:afterAutospacing="0"/>
+      </w:pPr>
+      <w:r>
+        <w:rPr>
+          <w:rFonts w:ascii="Arial" w:hAnsi="Arial" w:cs="Arial"/>
+          <w:b/>
+          <w:bCs/>
+          <w:color w:val="000000"/>
+          <w:sz w:val="22"/>
+          <w:szCs w:val="22"/>
+        </w:rPr>
+        <w:t>Agenda item:</w:t>
+      </w:r>
+      <w:r>
+        <w:rPr>
+          <w:rStyle w:val="apple-tab-span"/>
+          <w:rFonts w:ascii="Arial" w:hAnsi="Arial" w:cs="Arial"/>
+          <w:b/>
+          <w:bCs/>
+          <w:color w:val="000000"/>
+          <w:sz w:val="22"/>
+          <w:szCs w:val="22"/>
+        </w:rPr>
+        <w:tab/>
+      </w:r>
+      <w:r>
+        <w:rPr>
+          <w:rFonts w:ascii="Arial" w:hAnsi="Arial" w:cs="Arial"/>
+          <w:b/>
+          <w:bCs/>
+          <w:color w:val="000000"/>
+          <w:sz w:val="22"/>
+          <w:szCs w:val="22"/>
+        </w:rPr>
+        <w:t xml:space="preserve">Project Supervisor Meeting </w:t>
+      </w:r>
+      <w:r>
+        <w:rPr>
+          <w:rStyle w:val="apple-tab-span"/>
+          <w:rFonts w:ascii="Arial" w:hAnsi="Arial" w:cs="Arial"/>
+          <w:b/>
+          <w:bCs/>
+          <w:color w:val="000000"/>
+          <w:sz w:val="22"/>
+          <w:szCs w:val="22"/>
+        </w:rPr>
+        <w:tab/>
+      </w:r>
+    </w:p>
+    <w:p>
+      <w:pPr>
+        <w:pStyle w:val="NormalWeb"/>
+        <w:spacing w:before="0" w:beforeAutospacing="0" w:after="0" w:afterAutospacing="0"/>
+      </w:pPr>
+      <w:r>
+        <w:rPr>
+          <w:rFonts w:ascii="Arial" w:hAnsi="Arial" w:cs="Arial"/>
+          <w:b/>
+          <w:bCs/>
+          <w:color w:val="000000"/>
+          <w:sz w:val="22"/>
+          <w:szCs w:val="22"/>
+        </w:rPr>
+        <w:t>Discussion:</w:t>
+      </w:r>
+      <w:r>
+        <w:rPr>
+          <w:rStyle w:val="apple-tab-span"/>
+          <w:rFonts w:ascii="Arial" w:hAnsi="Arial" w:cs="Arial"/>
+          <w:b/>
+          <w:bCs/>
+          <w:color w:val="000000"/>
+          <w:sz w:val="22"/>
+          <w:szCs w:val="22"/>
+        </w:rPr>
+        <w:tab/>
+      </w:r>
+      <w:r>
+        <w:rPr>
+          <w:rFonts w:ascii="Arial" w:hAnsi="Arial" w:cs="Arial"/>
+          <w:color w:val="000000"/>
+          <w:sz w:val="22"/>
+          <w:szCs w:val="22"/>
+        </w:rPr>
+        <w:t>Final overview of both applications and their functionalities . Minor issues from last time have been addressed notably Font fixes and buggy extra features.</w:t>
+      </w:r>
+      <w:r>
+        <w:rPr>
+          <w:rStyle w:val="apple-tab-span"/>
+          <w:rFonts w:ascii="Arial" w:hAnsi="Arial" w:cs="Arial"/>
+          <w:b/>
+          <w:bCs/>
+          <w:color w:val="000000"/>
+          <w:sz w:val="22"/>
+          <w:szCs w:val="22"/>
+        </w:rPr>
+        <w:tab/>
+      </w:r>
+    </w:p>
+    <w:p>
+      <w:pPr>
+        <w:pStyle w:val="Heading1"/>
+      </w:pPr>
+      <w:r>
+        <w:rPr>
+          <w:rFonts w:ascii="Open Sans" w:hAnsi="Open Sans"/>
+          <w:i/>
+          <w:iCs/>
+          <w:color w:val="1155CC"/>
+          <w:sz w:val="24"/>
+          <w:szCs w:val="24"/>
+        </w:rPr>
+        <w:t>Meeting 5</w:t>
+      </w:r>
+    </w:p>
+    <w:p>
+      <w:pPr>
+        <w:pStyle w:val="NormalWeb"/>
+        <w:spacing w:before="0" w:beforeAutospacing="0" w:after="0" w:afterAutospacing="0"/>
+      </w:pPr>
+      <w:r>
+        <w:rPr>
+          <w:rFonts w:ascii="Arial" w:hAnsi="Arial" w:cs="Arial"/>
+          <w:b/>
+          <w:bCs/>
+          <w:color w:val="000000"/>
+          <w:sz w:val="22"/>
+          <w:szCs w:val="22"/>
+        </w:rPr>
+        <w:t>Agenda item:</w:t>
+      </w:r>
+      <w:r>
+        <w:rPr>
+          <w:rStyle w:val="apple-tab-span"/>
+          <w:rFonts w:ascii="Arial" w:hAnsi="Arial" w:cs="Arial"/>
+          <w:b/>
+          <w:bCs/>
+          <w:color w:val="000000"/>
+          <w:sz w:val="22"/>
+          <w:szCs w:val="22"/>
+        </w:rPr>
+        <w:tab/>
+      </w:r>
+      <w:r>
+        <w:rPr>
+          <w:rFonts w:ascii="Arial" w:hAnsi="Arial" w:cs="Arial"/>
+          <w:b/>
+          <w:bCs/>
+          <w:color w:val="000000"/>
+          <w:sz w:val="22"/>
+          <w:szCs w:val="22"/>
+        </w:rPr>
+        <w:t>Process Report and Final Presentation</w:t>
+      </w:r>
+      <w:r>
+        <w:rPr>
+          <w:rStyle w:val="apple-tab-span"/>
+          <w:rFonts w:ascii="Arial" w:hAnsi="Arial" w:cs="Arial"/>
+          <w:b/>
+          <w:bCs/>
+          <w:color w:val="000000"/>
+          <w:sz w:val="22"/>
+          <w:szCs w:val="22"/>
+        </w:rPr>
+        <w:tab/>
+      </w:r>
+    </w:p>
+    <w:p>
+      <w:pPr>
+        <w:pStyle w:val="NormalWeb"/>
+        <w:spacing w:before="0" w:beforeAutospacing="0" w:after="0" w:afterAutospacing="0"/>
+      </w:pPr>
+      <w:r>
+        <w:rPr>
+          <w:rFonts w:ascii="Arial" w:hAnsi="Arial" w:cs="Arial"/>
+          <w:b/>
+          <w:bCs/>
+          <w:color w:val="000000"/>
+          <w:sz w:val="22"/>
+          <w:szCs w:val="22"/>
+        </w:rPr>
+        <w:t>Discussion:  </w:t>
+      </w:r>
+      <w:r>
+        <w:rPr>
+          <w:rFonts w:ascii="Arial" w:hAnsi="Arial" w:cs="Arial"/>
+          <w:color w:val="000000"/>
+          <w:sz w:val="22"/>
+          <w:szCs w:val="22"/>
+        </w:rPr>
+        <w:t>The process report reflecting our progress so far should be included with the working final versions of the applications . We agreed to start preparing for the final presentation of the applications to the client on the 23rd of January.</w:t>
+      </w:r>
+    </w:p>
+    <w:p/>
+    <w:tbl>
+      <w:tblPr>
+        <w:tblW w:w="0" w:type="auto"/>
+        <w:tblCellMar>
+          <w:top w:w="15" w:type="dxa"/>
+          <w:left w:w="15" w:type="dxa"/>
+          <w:bottom w:w="15" w:type="dxa"/>
+          <w:right w:w="15" w:type="dxa"/>
+        </w:tblCellMar>
+        <w:tblLook w:val="04A0" w:firstRow="1" w:lastRow="0" w:firstColumn="1" w:lastColumn="0" w:noHBand="0" w:noVBand="1"/>
+      </w:tblPr>
+      <w:tblGrid>
+        <w:gridCol w:w="5225"/>
+        <w:gridCol w:w="2291"/>
+      </w:tblGrid>
       <w:tr>
         <w:tc>
           <w:tcPr>
-            <w:tcW w:w="5220" w:type="dxa"/>
-            <w:shd w:val="clear" w:color="auto" w:fill="auto"/>
+            <w:tcW w:w="0" w:type="auto"/>
+            <w:tcBorders>
+              <w:top w:val="single" w:sz="8" w:space="0" w:color="000000"/>
+              <w:left w:val="single" w:sz="8" w:space="0" w:color="000000"/>
+              <w:bottom w:val="single" w:sz="8" w:space="0" w:color="000000"/>
+              <w:right w:val="single" w:sz="8" w:space="0" w:color="000000"/>
+            </w:tcBorders>
             <w:tcMar>
               <w:top w:w="100" w:type="dxa"/>
               <w:left w:w="100" w:type="dxa"/>
               <w:bottom w:w="100" w:type="dxa"/>
               <w:right w:w="100" w:type="dxa"/>
             </w:tcMar>
+            <w:hideMark/>
           </w:tcPr>
           <w:p>
             <w:pPr>
-              <w:rPr>
+              <w:pStyle w:val="NormalWeb"/>
+              <w:spacing w:before="0" w:beforeAutospacing="0" w:after="0" w:afterAutospacing="0"/>
+            </w:pPr>
+            <w:r>
+              <w:rPr>
+                <w:rFonts w:ascii="Arial" w:hAnsi="Arial" w:cs="Arial"/>
                 <w:b/>
-              </w:rPr>
-            </w:pPr>
-            <w:r>
-              <w:rPr>
-                <w:b/>
-              </w:rPr>
-              <w:t>Final Presentation</w:t>
+                <w:bCs/>
+                <w:color w:val="000000"/>
+                <w:sz w:val="22"/>
+                <w:szCs w:val="22"/>
+              </w:rPr>
+              <w:t>ACTION ITEM</w:t>
             </w:r>
           </w:p>
         </w:tc>
         <w:tc>
           <w:tcPr>
-            <w:tcW w:w="4290" w:type="dxa"/>
-            <w:shd w:val="clear" w:color="auto" w:fill="auto"/>
+            <w:tcW w:w="0" w:type="auto"/>
+            <w:tcBorders>
+              <w:top w:val="single" w:sz="8" w:space="0" w:color="000000"/>
+              <w:left w:val="single" w:sz="8" w:space="0" w:color="000000"/>
+              <w:bottom w:val="single" w:sz="8" w:space="0" w:color="000000"/>
+              <w:right w:val="single" w:sz="8" w:space="0" w:color="000000"/>
+            </w:tcBorders>
             <w:tcMar>
               <w:top w:w="100" w:type="dxa"/>
               <w:left w:w="100" w:type="dxa"/>
               <w:bottom w:w="100" w:type="dxa"/>
               <w:right w:w="100" w:type="dxa"/>
             </w:tcMar>
+            <w:hideMark/>
           </w:tcPr>
           <w:p>
             <w:pPr>
-              <w:widowControl w:val="0"/>
-              <w:spacing w:line="240" w:lineRule="auto"/>
-              <w:rPr>
+              <w:pStyle w:val="NormalWeb"/>
+              <w:spacing w:before="0" w:beforeAutospacing="0" w:after="0" w:afterAutospacing="0"/>
+            </w:pPr>
+            <w:r>
+              <w:rPr>
+                <w:rFonts w:ascii="Arial" w:hAnsi="Arial" w:cs="Arial"/>
                 <w:b/>
-              </w:rPr>
-            </w:pPr>
-            <w:r>
-              <w:rPr>
+                <w:bCs/>
+                <w:color w:val="000000"/>
+                <w:sz w:val="22"/>
+                <w:szCs w:val="22"/>
+              </w:rPr>
+              <w:t>DEADLINE</w:t>
+            </w:r>
+          </w:p>
+        </w:tc>
+      </w:tr>
+      <w:tr>
+        <w:tc>
+          <w:tcPr>
+            <w:tcW w:w="0" w:type="auto"/>
+            <w:tcBorders>
+              <w:top w:val="single" w:sz="8" w:space="0" w:color="000000"/>
+              <w:left w:val="single" w:sz="8" w:space="0" w:color="000000"/>
+              <w:bottom w:val="single" w:sz="8" w:space="0" w:color="000000"/>
+              <w:right w:val="single" w:sz="8" w:space="0" w:color="000000"/>
+            </w:tcBorders>
+            <w:tcMar>
+              <w:top w:w="100" w:type="dxa"/>
+              <w:left w:w="100" w:type="dxa"/>
+              <w:bottom w:w="100" w:type="dxa"/>
+              <w:right w:w="100" w:type="dxa"/>
+            </w:tcMar>
+            <w:hideMark/>
+          </w:tcPr>
+          <w:p>
+            <w:pPr>
+              <w:pStyle w:val="NormalWeb"/>
+              <w:spacing w:before="0" w:beforeAutospacing="0" w:after="0" w:afterAutospacing="0"/>
+            </w:pPr>
+            <w:r>
+              <w:rPr>
+                <w:rFonts w:ascii="Arial" w:hAnsi="Arial" w:cs="Arial"/>
                 <w:b/>
+                <w:bCs/>
+                <w:color w:val="000000"/>
+                <w:sz w:val="22"/>
+                <w:szCs w:val="22"/>
+              </w:rPr>
+              <w:t>Process Report and Final Applications Versions</w:t>
+            </w:r>
+          </w:p>
+        </w:tc>
+        <w:tc>
+          <w:tcPr>
+            <w:tcW w:w="0" w:type="auto"/>
+            <w:tcBorders>
+              <w:top w:val="single" w:sz="8" w:space="0" w:color="000000"/>
+              <w:left w:val="single" w:sz="8" w:space="0" w:color="000000"/>
+              <w:bottom w:val="single" w:sz="8" w:space="0" w:color="000000"/>
+              <w:right w:val="single" w:sz="8" w:space="0" w:color="000000"/>
+            </w:tcBorders>
+            <w:tcMar>
+              <w:top w:w="100" w:type="dxa"/>
+              <w:left w:w="100" w:type="dxa"/>
+              <w:bottom w:w="100" w:type="dxa"/>
+              <w:right w:w="100" w:type="dxa"/>
+            </w:tcMar>
+            <w:hideMark/>
+          </w:tcPr>
+          <w:p>
+            <w:pPr>
+              <w:pStyle w:val="NormalWeb"/>
+              <w:spacing w:before="0" w:beforeAutospacing="0" w:after="0" w:afterAutospacing="0"/>
+            </w:pPr>
+            <w:r>
+              <w:rPr>
+                <w:rFonts w:ascii="Arial" w:hAnsi="Arial" w:cs="Arial"/>
+                <w:b/>
+                <w:bCs/>
+                <w:color w:val="000000"/>
+                <w:sz w:val="22"/>
+                <w:szCs w:val="22"/>
+              </w:rPr>
+              <w:t>Wednesday , Jan 16</w:t>
+            </w:r>
+          </w:p>
+        </w:tc>
+      </w:tr>
+      <w:tr>
+        <w:tc>
+          <w:tcPr>
+            <w:tcW w:w="0" w:type="auto"/>
+            <w:tcBorders>
+              <w:top w:val="single" w:sz="8" w:space="0" w:color="000000"/>
+              <w:left w:val="single" w:sz="8" w:space="0" w:color="000000"/>
+              <w:bottom w:val="single" w:sz="8" w:space="0" w:color="000000"/>
+              <w:right w:val="single" w:sz="8" w:space="0" w:color="000000"/>
+            </w:tcBorders>
+            <w:tcMar>
+              <w:top w:w="100" w:type="dxa"/>
+              <w:left w:w="100" w:type="dxa"/>
+              <w:bottom w:w="100" w:type="dxa"/>
+              <w:right w:w="100" w:type="dxa"/>
+            </w:tcMar>
+            <w:hideMark/>
+          </w:tcPr>
+          <w:p>
+            <w:pPr>
+              <w:pStyle w:val="NormalWeb"/>
+              <w:spacing w:before="0" w:beforeAutospacing="0" w:after="0" w:afterAutospacing="0"/>
+            </w:pPr>
+            <w:r>
+              <w:rPr>
+                <w:rFonts w:ascii="Arial" w:hAnsi="Arial" w:cs="Arial"/>
+                <w:b/>
+                <w:bCs/>
+                <w:color w:val="000000"/>
+                <w:sz w:val="22"/>
+                <w:szCs w:val="22"/>
+              </w:rPr>
+              <w:t>Final Presentation</w:t>
+            </w:r>
+          </w:p>
+        </w:tc>
+        <w:tc>
+          <w:tcPr>
+            <w:tcW w:w="0" w:type="auto"/>
+            <w:tcBorders>
+              <w:top w:val="single" w:sz="8" w:space="0" w:color="000000"/>
+              <w:left w:val="single" w:sz="8" w:space="0" w:color="000000"/>
+              <w:bottom w:val="single" w:sz="8" w:space="0" w:color="000000"/>
+              <w:right w:val="single" w:sz="8" w:space="0" w:color="000000"/>
+            </w:tcBorders>
+            <w:tcMar>
+              <w:top w:w="100" w:type="dxa"/>
+              <w:left w:w="100" w:type="dxa"/>
+              <w:bottom w:w="100" w:type="dxa"/>
+              <w:right w:w="100" w:type="dxa"/>
+            </w:tcMar>
+            <w:hideMark/>
+          </w:tcPr>
+          <w:p>
+            <w:pPr>
+              <w:pStyle w:val="NormalWeb"/>
+              <w:spacing w:before="0" w:beforeAutospacing="0" w:after="0" w:afterAutospacing="0"/>
+            </w:pPr>
+            <w:r>
+              <w:rPr>
+                <w:rFonts w:ascii="Arial" w:hAnsi="Arial" w:cs="Arial"/>
+                <w:b/>
+                <w:bCs/>
+                <w:color w:val="000000"/>
+                <w:sz w:val="22"/>
+                <w:szCs w:val="22"/>
               </w:rPr>
               <w:t>Wednesday , Jan 23</w:t>
             </w:r>
@@ -4342,179 +5386,360 @@
         </w:tc>
       </w:tr>
     </w:tbl>
+    <w:p/>
+    <w:p>
+      <w:pPr>
+        <w:pStyle w:val="NormalWeb"/>
+        <w:spacing w:before="0" w:beforeAutospacing="0" w:after="0" w:afterAutospacing="0"/>
+      </w:pPr>
+      <w:r>
+        <w:rPr>
+          <w:rFonts w:ascii="Arial" w:hAnsi="Arial" w:cs="Arial"/>
+          <w:b/>
+          <w:bCs/>
+          <w:color w:val="000000"/>
+          <w:sz w:val="22"/>
+          <w:szCs w:val="22"/>
+        </w:rPr>
+        <w:t>Agenda item:</w:t>
+      </w:r>
+      <w:r>
+        <w:rPr>
+          <w:rStyle w:val="apple-tab-span"/>
+          <w:rFonts w:ascii="Arial" w:hAnsi="Arial" w:cs="Arial"/>
+          <w:b/>
+          <w:bCs/>
+          <w:color w:val="000000"/>
+          <w:sz w:val="22"/>
+          <w:szCs w:val="22"/>
+        </w:rPr>
+        <w:tab/>
+      </w:r>
+      <w:r>
+        <w:rPr>
+          <w:rFonts w:ascii="Arial" w:hAnsi="Arial" w:cs="Arial"/>
+          <w:b/>
+          <w:bCs/>
+          <w:color w:val="000000"/>
+          <w:sz w:val="22"/>
+          <w:szCs w:val="22"/>
+        </w:rPr>
+        <w:t xml:space="preserve">Client Meet </w:t>
+      </w:r>
+      <w:r>
+        <w:rPr>
+          <w:rStyle w:val="apple-tab-span"/>
+          <w:rFonts w:ascii="Arial" w:hAnsi="Arial" w:cs="Arial"/>
+          <w:b/>
+          <w:bCs/>
+          <w:color w:val="000000"/>
+          <w:sz w:val="22"/>
+          <w:szCs w:val="22"/>
+        </w:rPr>
+        <w:tab/>
+      </w:r>
+    </w:p>
+    <w:p>
+      <w:pPr>
+        <w:pStyle w:val="NormalWeb"/>
+        <w:spacing w:before="0" w:beforeAutospacing="0" w:after="0" w:afterAutospacing="0"/>
+      </w:pPr>
+      <w:r>
+        <w:rPr>
+          <w:rFonts w:ascii="Arial" w:hAnsi="Arial" w:cs="Arial"/>
+          <w:b/>
+          <w:bCs/>
+          <w:color w:val="000000"/>
+          <w:sz w:val="22"/>
+          <w:szCs w:val="22"/>
+        </w:rPr>
+        <w:t>Discussion:</w:t>
+      </w:r>
+      <w:r>
+        <w:rPr>
+          <w:rStyle w:val="apple-tab-span"/>
+          <w:rFonts w:ascii="Arial" w:hAnsi="Arial" w:cs="Arial"/>
+          <w:b/>
+          <w:bCs/>
+          <w:color w:val="000000"/>
+          <w:sz w:val="22"/>
+          <w:szCs w:val="22"/>
+        </w:rPr>
+        <w:tab/>
+      </w:r>
+      <w:r>
+        <w:rPr>
+          <w:rFonts w:ascii="Arial" w:hAnsi="Arial" w:cs="Arial"/>
+          <w:color w:val="000000"/>
+          <w:sz w:val="22"/>
+          <w:szCs w:val="22"/>
+        </w:rPr>
+        <w:t>Explanation of the</w:t>
+      </w:r>
+      <w:r>
+        <w:rPr>
+          <w:rFonts w:ascii="Arial" w:hAnsi="Arial" w:cs="Arial"/>
+          <w:b/>
+          <w:bCs/>
+          <w:color w:val="000000"/>
+          <w:sz w:val="22"/>
+          <w:szCs w:val="22"/>
+        </w:rPr>
+        <w:t xml:space="preserve"> </w:t>
+      </w:r>
+      <w:r>
+        <w:rPr>
+          <w:rFonts w:ascii="Arial" w:hAnsi="Arial" w:cs="Arial"/>
+          <w:color w:val="000000"/>
+          <w:sz w:val="22"/>
+          <w:szCs w:val="22"/>
+        </w:rPr>
+        <w:t>General expectations from the client and agreement on the theme of the event .</w:t>
+      </w:r>
+      <w:r>
+        <w:rPr>
+          <w:rStyle w:val="apple-tab-span"/>
+          <w:rFonts w:ascii="Arial" w:hAnsi="Arial" w:cs="Arial"/>
+          <w:b/>
+          <w:bCs/>
+          <w:color w:val="000000"/>
+          <w:sz w:val="22"/>
+          <w:szCs w:val="22"/>
+        </w:rPr>
+        <w:tab/>
+      </w:r>
+    </w:p>
+    <w:p/>
+    <w:p>
+      <w:pPr>
+        <w:pStyle w:val="NormalWeb"/>
+        <w:spacing w:before="0" w:beforeAutospacing="0" w:after="0" w:afterAutospacing="0"/>
+      </w:pPr>
+      <w:r>
+        <w:rPr>
+          <w:rStyle w:val="apple-tab-span"/>
+          <w:rFonts w:ascii="Arial" w:hAnsi="Arial" w:cs="Arial"/>
+          <w:color w:val="000000"/>
+          <w:sz w:val="22"/>
+          <w:szCs w:val="22"/>
+        </w:rPr>
+        <w:tab/>
+      </w:r>
+      <w:r>
+        <w:rPr>
+          <w:rStyle w:val="apple-tab-span"/>
+          <w:rFonts w:ascii="Arial" w:hAnsi="Arial" w:cs="Arial"/>
+          <w:color w:val="000000"/>
+          <w:sz w:val="22"/>
+          <w:szCs w:val="22"/>
+        </w:rPr>
+        <w:tab/>
+      </w:r>
+      <w:r>
+        <w:rPr>
+          <w:rStyle w:val="apple-tab-span"/>
+          <w:rFonts w:ascii="Arial" w:hAnsi="Arial" w:cs="Arial"/>
+          <w:color w:val="000000"/>
+          <w:sz w:val="22"/>
+          <w:szCs w:val="22"/>
+        </w:rPr>
+        <w:tab/>
+      </w:r>
+    </w:p>
     <w:p>
       <w:pPr>
         <w:pStyle w:val="Heading1"/>
-        <w:spacing w:line="240" w:lineRule="auto"/>
-        <w:rPr>
-          <w:b/>
-          <w:sz w:val="24"/>
-          <w:szCs w:val="24"/>
-        </w:rPr>
-      </w:pPr>
-      <w:bookmarkStart w:id="10" w:name="_u9ugwi8w44xe" w:colFirst="0" w:colLast="0"/>
-      <w:bookmarkEnd w:id="10"/>
-    </w:p>
-    <w:p>
-      <w:r>
-        <w:rPr>
-          <w:b/>
-        </w:rPr>
-        <w:t>Agenda item:</w:t>
-      </w:r>
-      <w:r>
-        <w:rPr>
-          <w:b/>
-        </w:rPr>
-        <w:tab/>
-        <w:t xml:space="preserve">Client Meet </w:t>
-      </w:r>
-      <w:r>
-        <w:rPr>
-          <w:b/>
-        </w:rPr>
-        <w:tab/>
-      </w:r>
-    </w:p>
-    <w:p>
-      <w:pPr>
-        <w:rPr>
-          <w:b/>
-        </w:rPr>
-      </w:pPr>
-      <w:r>
-        <w:rPr>
-          <w:b/>
-        </w:rPr>
-        <w:t>Discussion:</w:t>
-      </w:r>
-      <w:r>
-        <w:rPr>
-          <w:b/>
-        </w:rPr>
-        <w:tab/>
-      </w:r>
-      <w:r>
-        <w:t>Explanation of the</w:t>
-      </w:r>
-      <w:r>
-        <w:rPr>
-          <w:b/>
-        </w:rPr>
-        <w:t xml:space="preserve"> </w:t>
-      </w:r>
-      <w:r>
-        <w:t>General expectations from the client and agreement on the theme of the event .</w:t>
-      </w:r>
-      <w:r>
-        <w:rPr>
-          <w:b/>
-        </w:rPr>
-        <w:tab/>
-      </w:r>
-    </w:p>
-    <w:p>
-      <w:pPr>
-        <w:rPr>
-          <w:rFonts w:ascii="Open Sans" w:eastAsia="Open Sans" w:hAnsi="Open Sans" w:cs="Open Sans"/>
-          <w:b/>
+      </w:pPr>
+      <w:r>
+        <w:rPr>
+          <w:rFonts w:ascii="Open Sans" w:hAnsi="Open Sans"/>
           <w:i/>
+          <w:iCs/>
           <w:color w:val="1155CC"/>
           <w:sz w:val="24"/>
           <w:szCs w:val="24"/>
         </w:rPr>
-      </w:pPr>
-      <w:r>
+        <w:t>Meeting 6</w:t>
+      </w:r>
+      <w:r>
+        <w:rPr>
+          <w:rStyle w:val="apple-tab-span"/>
+          <w:b/>
+          <w:bCs/>
+          <w:color w:val="000000"/>
+        </w:rPr>
         <w:tab/>
       </w:r>
       <w:r>
+        <w:rPr>
+          <w:rStyle w:val="apple-tab-span"/>
+          <w:b/>
+          <w:bCs/>
+          <w:color w:val="000000"/>
+        </w:rPr>
         <w:tab/>
       </w:r>
-      <w:r>
+    </w:p>
+    <w:p>
+      <w:pPr>
+        <w:pStyle w:val="NormalWeb"/>
+        <w:spacing w:before="0" w:beforeAutospacing="0" w:after="0" w:afterAutospacing="0"/>
+      </w:pPr>
+      <w:r>
+        <w:rPr>
+          <w:rFonts w:ascii="Arial" w:hAnsi="Arial" w:cs="Arial"/>
+          <w:b/>
+          <w:bCs/>
+          <w:color w:val="000000"/>
+          <w:sz w:val="22"/>
+          <w:szCs w:val="22"/>
+        </w:rPr>
+        <w:t>Agenda item: Final Overview of the project</w:t>
+      </w:r>
+    </w:p>
+    <w:p>
+      <w:pPr>
+        <w:pStyle w:val="NormalWeb"/>
+        <w:spacing w:before="0" w:beforeAutospacing="0" w:after="0" w:afterAutospacing="0"/>
+      </w:pPr>
+      <w:r>
+        <w:rPr>
+          <w:rFonts w:ascii="Arial" w:hAnsi="Arial" w:cs="Arial"/>
+          <w:b/>
+          <w:bCs/>
+          <w:color w:val="000000"/>
+          <w:sz w:val="22"/>
+          <w:szCs w:val="22"/>
+        </w:rPr>
+        <w:t xml:space="preserve">Discussion: </w:t>
+      </w:r>
+      <w:r>
+        <w:rPr>
+          <w:rFonts w:ascii="Arial" w:hAnsi="Arial" w:cs="Arial"/>
+          <w:color w:val="000000"/>
+          <w:sz w:val="22"/>
+          <w:szCs w:val="22"/>
+        </w:rPr>
+        <w:t>​This will be in form of a demo presentation of the working prototype</w:t>
+      </w:r>
+    </w:p>
+    <w:p>
+      <w:pPr>
+        <w:pStyle w:val="NormalWeb"/>
+        <w:spacing w:before="0" w:beforeAutospacing="0" w:after="0" w:afterAutospacing="0"/>
+      </w:pPr>
+      <w:r>
+        <w:rPr>
+          <w:rStyle w:val="apple-tab-span"/>
+          <w:rFonts w:ascii="Arial" w:hAnsi="Arial" w:cs="Arial"/>
+          <w:color w:val="000000"/>
+          <w:sz w:val="22"/>
+          <w:szCs w:val="22"/>
+        </w:rPr>
         <w:tab/>
       </w:r>
-    </w:p>
-    <w:p>
-      <w:pPr>
-        <w:pStyle w:val="Heading1"/>
-      </w:pPr>
-      <w:bookmarkStart w:id="11" w:name="_kwy8pqdaltua" w:colFirst="0" w:colLast="0"/>
-      <w:bookmarkStart w:id="12" w:name="_Toc535356128"/>
-      <w:bookmarkEnd w:id="11"/>
-      <w:r>
-        <w:rPr>
-          <w:rFonts w:ascii="Open Sans" w:eastAsia="Open Sans" w:hAnsi="Open Sans" w:cs="Open Sans"/>
-          <w:b/>
-          <w:i/>
-          <w:color w:val="1155CC"/>
-          <w:sz w:val="24"/>
-          <w:szCs w:val="24"/>
-        </w:rPr>
-        <w:t>Meeting 6</w:t>
-      </w:r>
-      <w:bookmarkEnd w:id="12"/>
-      <w:r>
+      <w:r>
+        <w:rPr>
+          <w:rStyle w:val="apple-tab-span"/>
+          <w:rFonts w:ascii="Arial" w:hAnsi="Arial" w:cs="Arial"/>
+          <w:color w:val="000000"/>
+          <w:sz w:val="22"/>
+          <w:szCs w:val="22"/>
+        </w:rPr>
         <w:tab/>
       </w:r>
       <w:r>
+        <w:rPr>
+          <w:rStyle w:val="apple-tab-span"/>
+          <w:rFonts w:ascii="Arial" w:hAnsi="Arial" w:cs="Arial"/>
+          <w:color w:val="000000"/>
+          <w:sz w:val="22"/>
+          <w:szCs w:val="22"/>
+        </w:rPr>
         <w:tab/>
       </w:r>
-    </w:p>
-    <w:p>
-      <w:pPr>
-        <w:rPr>
-          <w:b/>
-        </w:rPr>
-      </w:pPr>
-      <w:r>
-        <w:rPr>
-          <w:b/>
-        </w:rPr>
-        <w:t>Agenda item: Final Overview of the project</w:t>
-      </w:r>
-    </w:p>
-    <w:p>
-      <w:r>
-        <w:rPr>
-          <w:b/>
+      <w:r>
+        <w:rPr>
+          <w:rStyle w:val="apple-tab-span"/>
+          <w:rFonts w:ascii="Arial" w:hAnsi="Arial" w:cs="Arial"/>
+          <w:color w:val="000000"/>
+          <w:sz w:val="22"/>
+          <w:szCs w:val="22"/>
+        </w:rPr>
+        <w:tab/>
+      </w:r>
+      <w:r>
+        <w:rPr>
+          <w:rStyle w:val="apple-tab-span"/>
+          <w:rFonts w:ascii="Arial" w:hAnsi="Arial" w:cs="Arial"/>
+          <w:color w:val="000000"/>
+          <w:sz w:val="22"/>
+          <w:szCs w:val="22"/>
+        </w:rPr>
+        <w:tab/>
+      </w:r>
+      <w:r>
+        <w:rPr>
+          <w:rStyle w:val="apple-tab-span"/>
+          <w:rFonts w:ascii="Arial" w:hAnsi="Arial" w:cs="Arial"/>
+          <w:color w:val="000000"/>
+          <w:sz w:val="22"/>
+          <w:szCs w:val="22"/>
+        </w:rPr>
+        <w:tab/>
+      </w:r>
+    </w:p>
+    <w:p>
+      <w:pPr>
+        <w:pStyle w:val="NormalWeb"/>
+        <w:spacing w:before="0" w:beforeAutospacing="0" w:after="0" w:afterAutospacing="0"/>
+      </w:pPr>
+      <w:r>
+        <w:rPr>
+          <w:rFonts w:ascii="Arial" w:hAnsi="Arial" w:cs="Arial"/>
+          <w:b/>
+          <w:bCs/>
+          <w:color w:val="000000"/>
+          <w:sz w:val="22"/>
+          <w:szCs w:val="22"/>
+        </w:rPr>
+        <w:t>Agenda item: Understanding the way the applications will work</w:t>
+      </w:r>
+    </w:p>
+    <w:p>
+      <w:pPr>
+        <w:pStyle w:val="NormalWeb"/>
+        <w:spacing w:before="0" w:beforeAutospacing="0" w:after="0" w:afterAutospacing="0"/>
+      </w:pPr>
+      <w:r>
+        <w:rPr>
+          <w:rFonts w:ascii="Arial" w:hAnsi="Arial" w:cs="Arial"/>
+          <w:b/>
+          <w:bCs/>
+          <w:color w:val="000000"/>
+          <w:sz w:val="22"/>
+          <w:szCs w:val="22"/>
         </w:rPr>
         <w:t xml:space="preserve">Discussion: </w:t>
       </w:r>
       <w:r>
-        <w:t>​This will be in form of a demo presentation of the working prototype</w:t>
-      </w:r>
-    </w:p>
-    <w:p>
-      <w:r>
+        <w:rPr>
+          <w:rFonts w:ascii="Arial" w:hAnsi="Arial" w:cs="Arial"/>
+          <w:color w:val="000000"/>
+          <w:sz w:val="22"/>
+          <w:szCs w:val="22"/>
+        </w:rPr>
+        <w:t>​2 different applications will be used ; C# and a Website , with authentication required. c# For the administrators and the website for the users.</w:t>
+      </w:r>
+      <w:r>
+        <w:rPr>
+          <w:rStyle w:val="apple-tab-span"/>
+          <w:rFonts w:ascii="Arial" w:hAnsi="Arial" w:cs="Arial"/>
+          <w:color w:val="000000"/>
+          <w:sz w:val="22"/>
+          <w:szCs w:val="22"/>
+        </w:rPr>
         <w:tab/>
-      </w:r>
-      <w:r>
-        <w:tab/>
-      </w:r>
-      <w:r>
-        <w:tab/>
-      </w:r>
-      <w:r>
-        <w:tab/>
-      </w:r>
-      <w:r>
-        <w:tab/>
-      </w:r>
-      <w:r>
-        <w:tab/>
-      </w:r>
-    </w:p>
-    <w:p>
-      <w:pPr>
-        <w:rPr>
-          <w:b/>
-        </w:rPr>
-      </w:pPr>
-      <w:r>
-        <w:rPr>
-          <w:b/>
-        </w:rPr>
-        <w:t>Agenda item: Understanding the way the applications will work</w:t>
       </w:r>
     </w:p>
     <w:p>
@@ -4528,26 +5753,6 @@
           <w:szCs w:val="48"/>
         </w:rPr>
       </w:pPr>
-      <w:r>
-        <w:rPr>
-          <w:b/>
-        </w:rPr>
-        <w:t xml:space="preserve">Discussion: </w:t>
-      </w:r>
-      <w:r>
-        <w:t xml:space="preserve">​2 different applications will be used ; C# and a Website , with authentication required. </w:t>
-      </w:r>
-      <w:proofErr w:type="spellStart"/>
-      <w:r>
-        <w:t>c#</w:t>
-      </w:r>
-      <w:proofErr w:type="spellEnd"/>
-      <w:r>
-        <w:t xml:space="preserve"> For the administrators and the website for the users.</w:t>
-      </w:r>
-      <w:r>
-        <w:tab/>
-      </w:r>
     </w:p>
     <w:p>
       <w:pPr>
@@ -4575,6 +5780,8 @@
     </w:p>
     <w:p>
       <w:pPr>
+        <w:pStyle w:val="Heading1"/>
+        <w:spacing w:line="240" w:lineRule="auto"/>
         <w:rPr>
           <w:rFonts w:ascii="Open Sans" w:eastAsia="Open Sans" w:hAnsi="Open Sans" w:cs="Open Sans"/>
           <w:b/>
@@ -4584,9 +5791,10 @@
           <w:szCs w:val="48"/>
         </w:rPr>
       </w:pPr>
-    </w:p>
-    <w:p>
-      <w:pPr>
+      <w:bookmarkStart w:id="2" w:name="_borj8hqp753u" w:colFirst="0" w:colLast="0"/>
+      <w:bookmarkStart w:id="3" w:name="_Toc535356129"/>
+      <w:bookmarkEnd w:id="2"/>
+      <w:r>
         <w:rPr>
           <w:rFonts w:ascii="Open Sans" w:eastAsia="Open Sans" w:hAnsi="Open Sans" w:cs="Open Sans"/>
           <w:b/>
@@ -4595,85 +5803,10 @@
           <w:sz w:val="48"/>
           <w:szCs w:val="48"/>
         </w:rPr>
-      </w:pPr>
-    </w:p>
-    <w:p>
-      <w:pPr>
-        <w:rPr>
-          <w:rFonts w:ascii="Open Sans" w:eastAsia="Open Sans" w:hAnsi="Open Sans" w:cs="Open Sans"/>
-          <w:b/>
-          <w:i/>
-          <w:color w:val="1155CC"/>
-          <w:sz w:val="48"/>
-          <w:szCs w:val="48"/>
-        </w:rPr>
-      </w:pPr>
-    </w:p>
-    <w:p>
-      <w:pPr>
-        <w:rPr>
-          <w:rFonts w:ascii="Open Sans" w:eastAsia="Open Sans" w:hAnsi="Open Sans" w:cs="Open Sans"/>
-          <w:b/>
-          <w:i/>
-          <w:color w:val="1155CC"/>
-          <w:sz w:val="48"/>
-          <w:szCs w:val="48"/>
-        </w:rPr>
-      </w:pPr>
-    </w:p>
-    <w:p>
-      <w:pPr>
-        <w:rPr>
-          <w:rFonts w:ascii="Open Sans" w:eastAsia="Open Sans" w:hAnsi="Open Sans" w:cs="Open Sans"/>
-          <w:b/>
-          <w:i/>
-          <w:color w:val="1155CC"/>
-          <w:sz w:val="48"/>
-          <w:szCs w:val="48"/>
-        </w:rPr>
-      </w:pPr>
-    </w:p>
-    <w:p>
-      <w:pPr>
-        <w:rPr>
-          <w:rFonts w:ascii="Open Sans" w:eastAsia="Open Sans" w:hAnsi="Open Sans" w:cs="Open Sans"/>
-          <w:b/>
-          <w:i/>
-          <w:color w:val="1155CC"/>
-          <w:sz w:val="48"/>
-          <w:szCs w:val="48"/>
-        </w:rPr>
-      </w:pPr>
-    </w:p>
-    <w:p>
-      <w:pPr>
-        <w:pStyle w:val="Heading1"/>
-        <w:spacing w:line="240" w:lineRule="auto"/>
-        <w:rPr>
-          <w:rFonts w:ascii="Open Sans" w:eastAsia="Open Sans" w:hAnsi="Open Sans" w:cs="Open Sans"/>
-          <w:b/>
-          <w:i/>
-          <w:color w:val="1155CC"/>
-          <w:sz w:val="48"/>
-          <w:szCs w:val="48"/>
-        </w:rPr>
-      </w:pPr>
-      <w:bookmarkStart w:id="13" w:name="_borj8hqp753u" w:colFirst="0" w:colLast="0"/>
-      <w:bookmarkStart w:id="14" w:name="_Toc535356129"/>
-      <w:bookmarkEnd w:id="13"/>
-      <w:r>
-        <w:rPr>
-          <w:rFonts w:ascii="Open Sans" w:eastAsia="Open Sans" w:hAnsi="Open Sans" w:cs="Open Sans"/>
-          <w:b/>
-          <w:i/>
-          <w:color w:val="1155CC"/>
-          <w:sz w:val="48"/>
-          <w:szCs w:val="48"/>
-        </w:rPr>
         <w:lastRenderedPageBreak/>
         <w:t>Work division</w:t>
       </w:r>
-      <w:bookmarkEnd w:id="14"/>
+      <w:bookmarkEnd w:id="3"/>
     </w:p>
     <w:p>
       <w:pPr>
@@ -4702,11 +5835,9 @@
       <w:r>
         <w:t xml:space="preserve">Creating The </w:t>
       </w:r>
-      <w:proofErr w:type="spellStart"/>
-      <w:r>
-        <w:t>WireFrames</w:t>
-      </w:r>
-      <w:proofErr w:type="spellEnd"/>
+      <w:r>
+        <w:t>Wireframes</w:t>
+      </w:r>
     </w:p>
     <w:p/>
     <w:p>
@@ -5547,7 +6678,7 @@
         </w:numPr>
       </w:pPr>
       <w:r>
-        <w:t>Main Form GUI Creation</w:t>
+        <w:t>Designing and implementing main frame, navigation and admin dashboard sections of C# GUI</w:t>
       </w:r>
     </w:p>
     <w:p>
@@ -5994,10 +7125,7 @@
     <w:p/>
     <w:p/>
     <w:p/>
-    <w:p>
-      <w:bookmarkStart w:id="15" w:name="_GoBack"/>
-      <w:bookmarkEnd w:id="15"/>
-    </w:p>
+    <w:p/>
     <w:p/>
     <w:p>
       <w:pPr>
@@ -6012,7 +7140,7 @@
           <w:szCs w:val="48"/>
         </w:rPr>
       </w:pPr>
-      <w:bookmarkStart w:id="16" w:name="_Toc535356130"/>
+      <w:bookmarkStart w:id="4" w:name="_Toc535356130"/>
       <w:r>
         <w:rPr>
           <w:rFonts w:ascii="Open Sans" w:eastAsia="Open Sans" w:hAnsi="Open Sans" w:cs="Open Sans"/>
@@ -6025,7 +7153,7 @@
         <w:lastRenderedPageBreak/>
         <w:t>Mark justification</w:t>
       </w:r>
-      <w:bookmarkEnd w:id="16"/>
+      <w:bookmarkEnd w:id="4"/>
     </w:p>
     <w:p>
       <w:r>
@@ -6831,10 +7959,7 @@
         <w:t>Returning Sections</w:t>
       </w:r>
       <w:r>
-        <w:t xml:space="preserve">, we utilized </w:t>
-      </w:r>
-      <w:r>
-        <w:t xml:space="preserve">completely special data access technology </w:t>
+        <w:t xml:space="preserve">, we utilized completely special data access technology </w:t>
       </w:r>
       <w:r>
         <w:rPr>
@@ -6842,36 +7967,14 @@
           <w:bCs/>
           <w:color w:val="FF0000"/>
         </w:rPr>
-        <w:t>ADO.Net</w:t>
-      </w:r>
-      <w:r>
-        <w:rPr>
-          <w:b/>
-          <w:bCs/>
-          <w:color w:val="FF0000"/>
-        </w:rPr>
-        <w:t xml:space="preserve"> </w:t>
-      </w:r>
-      <w:r>
-        <w:rPr>
-          <w:b/>
-          <w:bCs/>
-        </w:rPr>
-        <w:t xml:space="preserve">which provide </w:t>
-      </w:r>
-      <w:r>
-        <w:rPr>
-          <w:b/>
-          <w:bCs/>
-        </w:rPr>
-        <w:t>distinguishable interactive</w:t>
-      </w:r>
-      <w:r>
-        <w:rPr>
-          <w:b/>
-          <w:bCs/>
-        </w:rPr>
-        <w:t xml:space="preserve"> UI</w:t>
+        <w:t xml:space="preserve">ADO.Net </w:t>
+      </w:r>
+      <w:r>
+        <w:rPr>
+          <w:b/>
+          <w:bCs/>
+        </w:rPr>
+        <w:t>which provide distinguishable interactive UI</w:t>
       </w:r>
       <w:r>
         <w:rPr>
@@ -7107,9 +8210,9 @@
           <w:szCs w:val="48"/>
         </w:rPr>
       </w:pPr>
-      <w:bookmarkStart w:id="17" w:name="_x8yppobuofjg" w:colFirst="0" w:colLast="0"/>
-      <w:bookmarkStart w:id="18" w:name="_Toc535356131"/>
-      <w:bookmarkEnd w:id="17"/>
+      <w:bookmarkStart w:id="5" w:name="_x8yppobuofjg" w:colFirst="0" w:colLast="0"/>
+      <w:bookmarkStart w:id="6" w:name="_Toc535356131"/>
+      <w:bookmarkEnd w:id="5"/>
       <w:r>
         <w:rPr>
           <w:rFonts w:ascii="Open Sans" w:eastAsia="Open Sans" w:hAnsi="Open Sans" w:cs="Open Sans"/>
@@ -7122,7 +8225,7 @@
         <w:lastRenderedPageBreak/>
         <w:t>Individual reflections</w:t>
       </w:r>
-      <w:bookmarkEnd w:id="18"/>
+      <w:bookmarkEnd w:id="6"/>
     </w:p>
     <w:p>
       <w:pPr>
@@ -8259,19 +9362,7 @@
               <w:rPr>
                 <w:color w:val="434343"/>
               </w:rPr>
-              <w:t xml:space="preserve"> in achieving a great and defendable result. </w:t>
-            </w:r>
-            <w:r>
-              <w:rPr>
-                <w:color w:val="434343"/>
-              </w:rPr>
-              <w:t>I learn</w:t>
-            </w:r>
-            <w:r>
-              <w:rPr>
-                <w:color w:val="434343"/>
-              </w:rPr>
-              <w:t xml:space="preserve">ed the key </w:t>
+              <w:t xml:space="preserve"> in achieving a great and defendable result. I learned the key </w:t>
             </w:r>
             <w:r>
               <w:rPr>
@@ -8345,13 +9436,7 @@
               <w:rPr>
                 <w:color w:val="434343"/>
               </w:rPr>
-              <w:t>I thought it might be possible to do all things personally but after starting this project</w:t>
-            </w:r>
-            <w:r>
-              <w:rPr>
-                <w:color w:val="434343"/>
-              </w:rPr>
-              <w:t xml:space="preserve"> this was refined and I know that I cannot excel in everything.</w:t>
+              <w:t>I thought it might be possible to do all things personally but after starting this project this was refined and I know that I cannot excel in everything.</w:t>
             </w:r>
           </w:p>
           <w:p>
@@ -8980,6 +10065,18 @@
             <w:pPr>
               <w:widowControl w:val="0"/>
               <w:spacing w:line="240" w:lineRule="auto"/>
+              <w:rPr>
+                <w:b/>
+              </w:rPr>
+            </w:pPr>
+          </w:p>
+          <w:p>
+            <w:pPr>
+              <w:widowControl w:val="0"/>
+              <w:spacing w:line="240" w:lineRule="auto"/>
+              <w:rPr>
+                <w:b/>
+              </w:rPr>
             </w:pPr>
             <w:r>
               <w:t>-</w:t>
@@ -8988,10 +10085,37 @@
               <w:rPr>
                 <w:b/>
               </w:rPr>
+              <w:t>Dedication:</w:t>
+            </w:r>
+          </w:p>
+          <w:p>
+            <w:pPr>
+              <w:widowControl w:val="0"/>
+              <w:spacing w:line="240" w:lineRule="auto"/>
+              <w:rPr>
+                <w:b/>
+              </w:rPr>
+            </w:pPr>
+          </w:p>
+          <w:p>
+            <w:pPr>
+              <w:widowControl w:val="0"/>
+              <w:spacing w:line="240" w:lineRule="auto"/>
+            </w:pPr>
+            <w:r>
+              <w:rPr>
+                <w:b/>
+              </w:rPr>
               <w:t>GIT</w:t>
             </w:r>
             <w:r>
-              <w:t>, It was the worst due to the fact that it does not support Visual studio in a good usable way, it caused me a lot of time trying to merge the files of the rest of the group.</w:t>
+              <w:t xml:space="preserve">, </w:t>
+            </w:r>
+            <w:r>
+              <w:rPr>
+                <w:color w:val="434343"/>
+              </w:rPr>
+              <w:t>It was the worst experience due to the fact that it does not support Visual studio in a good usable way, it caused me a lot of time trying to merge the files of the rest of the group. At the end because of my dedication I was able to overtake it</w:t>
             </w:r>
           </w:p>
           <w:p>
@@ -9013,125 +10137,203 @@
               <w:t>-PHP</w:t>
             </w:r>
             <w:r>
-              <w:t>, having our website running on</w:t>
-            </w:r>
-            <w:r>
+              <w:t xml:space="preserve">, </w:t>
+            </w:r>
+            <w:r>
+              <w:rPr>
+                <w:color w:val="434343"/>
+              </w:rPr>
+              <w:t xml:space="preserve">having our website running on </w:t>
+            </w:r>
+            <w:proofErr w:type="spellStart"/>
+            <w:r>
+              <w:rPr>
+                <w:color w:val="434343"/>
+              </w:rPr>
+              <w:t>hera</w:t>
+            </w:r>
+            <w:proofErr w:type="spellEnd"/>
+            <w:r>
+              <w:rPr>
+                <w:color w:val="434343"/>
+              </w:rPr>
+              <w:t xml:space="preserve"> caused us a lot of time trying to make the new functions in PHP 7 work on the </w:t>
+            </w:r>
+            <w:proofErr w:type="spellStart"/>
+            <w:r>
+              <w:rPr>
+                <w:color w:val="434343"/>
+              </w:rPr>
+              <w:t>hera</w:t>
+            </w:r>
+            <w:proofErr w:type="spellEnd"/>
+            <w:r>
+              <w:rPr>
+                <w:color w:val="434343"/>
+              </w:rPr>
+              <w:t xml:space="preserve"> server. That caused a lag in the process of creating the website, I did my best to not have that problem but using different technologies.</w:t>
+            </w:r>
+          </w:p>
+          <w:p>
+            <w:pPr>
+              <w:widowControl w:val="0"/>
+              <w:spacing w:line="240" w:lineRule="auto"/>
+            </w:pPr>
+          </w:p>
+          <w:p>
+            <w:pPr>
+              <w:widowControl w:val="0"/>
+              <w:spacing w:line="240" w:lineRule="auto"/>
               <w:rPr>
                 <w:b/>
               </w:rPr>
-              <w:t xml:space="preserve"> </w:t>
-            </w:r>
+            </w:pPr>
+            <w:r>
+              <w:rPr>
+                <w:b/>
+              </w:rPr>
+              <w:t>-Courage</w:t>
+            </w:r>
+          </w:p>
+          <w:p>
+            <w:pPr>
+              <w:widowControl w:val="0"/>
+              <w:spacing w:line="240" w:lineRule="auto"/>
+              <w:rPr>
+                <w:color w:val="434343"/>
+              </w:rPr>
+            </w:pPr>
             <w:proofErr w:type="spellStart"/>
             <w:r>
               <w:rPr>
                 <w:b/>
               </w:rPr>
-              <w:t>hera</w:t>
+              <w:t>FrameWork</w:t>
             </w:r>
             <w:proofErr w:type="spellEnd"/>
             <w:r>
-              <w:t xml:space="preserve"> caused us a lot of time trying to make the new functions in PHP 7 work on the </w:t>
+              <w:t xml:space="preserve">, </w:t>
+            </w:r>
+            <w:r>
+              <w:rPr>
+                <w:color w:val="434343"/>
+              </w:rPr>
+              <w:t xml:space="preserve">One of the mates in the group suggested that we should use frameworks such as </w:t>
             </w:r>
             <w:proofErr w:type="spellStart"/>
             <w:r>
-              <w:t>hera</w:t>
+              <w:rPr>
+                <w:color w:val="434343"/>
+              </w:rPr>
+              <w:t>laravel</w:t>
             </w:r>
             <w:proofErr w:type="spellEnd"/>
             <w:r>
-              <w:t xml:space="preserve"> server. That caused a lag in the process of creating the website.</w:t>
-            </w:r>
-          </w:p>
-          <w:p>
-            <w:pPr>
-              <w:widowControl w:val="0"/>
-              <w:spacing w:line="240" w:lineRule="auto"/>
-            </w:pPr>
-          </w:p>
-          <w:p>
-            <w:pPr>
-              <w:widowControl w:val="0"/>
-              <w:spacing w:line="240" w:lineRule="auto"/>
-            </w:pPr>
-            <w:r>
-              <w:t>-</w:t>
-            </w:r>
-            <w:proofErr w:type="spellStart"/>
-            <w:r>
+              <w:rPr>
+                <w:color w:val="434343"/>
+              </w:rPr>
+              <w:t>, though he had the experience, the level of our website design was more complicated. So after trying for two weeks we decided to go back to plain php usage, and that made us lag as well and it took me more effort while transiting the website from the framework version to the plain php version which I had implemented.</w:t>
+            </w:r>
+          </w:p>
+          <w:p>
+            <w:pPr>
+              <w:widowControl w:val="0"/>
+              <w:spacing w:line="240" w:lineRule="auto"/>
+            </w:pPr>
+          </w:p>
+          <w:p>
+            <w:pPr>
+              <w:widowControl w:val="0"/>
+              <w:spacing w:line="240" w:lineRule="auto"/>
               <w:rPr>
                 <w:b/>
               </w:rPr>
-              <w:t>FrameWork</w:t>
-            </w:r>
-            <w:proofErr w:type="spellEnd"/>
-            <w:r>
-              <w:t xml:space="preserve">, One of the mates in the group suggested that we should use frameworks such as </w:t>
-            </w:r>
-            <w:proofErr w:type="spellStart"/>
-            <w:r>
-              <w:t>laravel</w:t>
-            </w:r>
-            <w:proofErr w:type="spellEnd"/>
-            <w:r>
-              <w:t>, though he had the experience, the level of our website design was more complicated. So after trying for two weeks we decided to go back to plain php usage, and that made us lag as well and it took me more effort while transiting the website from the framework version to the plain php version.</w:t>
-            </w:r>
-          </w:p>
-          <w:p>
-            <w:pPr>
-              <w:widowControl w:val="0"/>
-              <w:spacing w:line="240" w:lineRule="auto"/>
-            </w:pPr>
-          </w:p>
-          <w:p>
-            <w:pPr>
-              <w:widowControl w:val="0"/>
-              <w:spacing w:line="240" w:lineRule="auto"/>
-            </w:pPr>
-            <w:r>
-              <w:t xml:space="preserve">-Some Mates were not always available neither physically or digitally, that affected the process of coding. For example </w:t>
-            </w:r>
-            <w:proofErr w:type="spellStart"/>
-            <w:r>
-              <w:t>i</w:t>
-            </w:r>
-            <w:proofErr w:type="spellEnd"/>
-            <w:r>
-              <w:t xml:space="preserve"> had done some changes and were awaiting for approval from the person but they remained offline for 4 days, so </w:t>
-            </w:r>
-            <w:proofErr w:type="spellStart"/>
-            <w:r>
-              <w:t>i</w:t>
-            </w:r>
-            <w:proofErr w:type="spellEnd"/>
-            <w:r>
-              <w:t xml:space="preserve"> had to apply my changes to be able to continue the process’. When they came online they did not like what </w:t>
-            </w:r>
-            <w:proofErr w:type="spellStart"/>
-            <w:r>
-              <w:t>i</w:t>
-            </w:r>
-            <w:proofErr w:type="spellEnd"/>
-            <w:r>
-              <w:t xml:space="preserve"> did and requested for changes, and that took me much more time.</w:t>
-            </w:r>
-          </w:p>
-          <w:p>
-            <w:pPr>
-              <w:widowControl w:val="0"/>
-              <w:spacing w:line="240" w:lineRule="auto"/>
-            </w:pPr>
-          </w:p>
-          <w:p>
-            <w:pPr>
-              <w:widowControl w:val="0"/>
-              <w:spacing w:line="240" w:lineRule="auto"/>
+            </w:pPr>
+            <w:r>
               <w:rPr>
                 <w:b/>
               </w:rPr>
-            </w:pPr>
-            <w:r>
+              <w:t>-Being more responsible</w:t>
+            </w:r>
+          </w:p>
+          <w:p>
+            <w:pPr>
+              <w:widowControl w:val="0"/>
+              <w:spacing w:line="240" w:lineRule="auto"/>
+              <w:rPr>
+                <w:color w:val="434343"/>
+              </w:rPr>
+            </w:pPr>
+            <w:r>
+              <w:rPr>
+                <w:color w:val="434343"/>
+              </w:rPr>
+              <w:t>Some Mates were not always available neither physically nor digitally, so I needed to take their position  and make decision in their behalf</w:t>
+            </w:r>
+          </w:p>
+          <w:p>
+            <w:pPr>
+              <w:widowControl w:val="0"/>
+              <w:spacing w:line="240" w:lineRule="auto"/>
+            </w:pPr>
+          </w:p>
+          <w:p>
+            <w:pPr>
+              <w:widowControl w:val="0"/>
+              <w:spacing w:line="240" w:lineRule="auto"/>
+            </w:pPr>
+          </w:p>
+          <w:p>
+            <w:pPr>
+              <w:widowControl w:val="0"/>
+              <w:spacing w:line="240" w:lineRule="auto"/>
               <w:rPr>
                 <w:b/>
               </w:rPr>
+            </w:pPr>
+            <w:r>
+              <w:rPr>
+                <w:b/>
+              </w:rPr>
+              <w:t>-Helpfulness</w:t>
+            </w:r>
+          </w:p>
+          <w:p>
+            <w:pPr>
+              <w:widowControl w:val="0"/>
+              <w:spacing w:line="240" w:lineRule="auto"/>
+              <w:rPr>
+                <w:color w:val="434343"/>
+              </w:rPr>
+            </w:pPr>
+            <w:r>
+              <w:rPr>
+                <w:color w:val="434343"/>
+              </w:rPr>
+              <w:t>Trying to help other members who had issues led to really faster programming and faster process and that improved the product’s quality by much.</w:t>
+            </w:r>
+          </w:p>
+          <w:p>
+            <w:pPr>
+              <w:widowControl w:val="0"/>
+              <w:spacing w:line="240" w:lineRule="auto"/>
+              <w:rPr>
+                <w:color w:val="434343"/>
+              </w:rPr>
+            </w:pPr>
+          </w:p>
+          <w:p>
+            <w:pPr>
+              <w:widowControl w:val="0"/>
+              <w:spacing w:line="240" w:lineRule="auto"/>
+              <w:rPr>
+                <w:b/>
+              </w:rPr>
+            </w:pPr>
+            <w:r>
+              <w:rPr>
+                <w:b/>
+              </w:rPr>
               <w:t>Weak:</w:t>
             </w:r>
           </w:p>
@@ -9174,15 +10376,7 @@
               <w:t>opinions</w:t>
             </w:r>
             <w:r>
-              <w:t xml:space="preserve">, that led to some </w:t>
-            </w:r>
-            <w:proofErr w:type="spellStart"/>
-            <w:r>
-              <w:t>laging</w:t>
-            </w:r>
-            <w:proofErr w:type="spellEnd"/>
-            <w:r>
-              <w:t xml:space="preserve"> in the process.   </w:t>
+              <w:t xml:space="preserve">, that led to some lagging in the process.   </w:t>
             </w:r>
           </w:p>
         </w:tc>
@@ -9469,6 +10663,7 @@
               <w:rPr>
                 <w:b/>
               </w:rPr>
+              <w:lastRenderedPageBreak/>
               <w:t xml:space="preserve">5- Learning Extra PHP &amp; JavaScript  </w:t>
             </w:r>
           </w:p>
@@ -9586,6 +10781,21 @@
                 <w:b/>
               </w:rPr>
               <w:t>6-Ajax</w:t>
+            </w:r>
+          </w:p>
+          <w:p>
+            <w:pPr>
+              <w:widowControl w:val="0"/>
+              <w:spacing w:line="240" w:lineRule="auto"/>
+              <w:rPr>
+                <w:color w:val="434343"/>
+              </w:rPr>
+            </w:pPr>
+            <w:r>
+              <w:rPr>
+                <w:color w:val="434343"/>
+              </w:rPr>
+              <w:t>I Learned how to make good usage of ajax which requires knowledge of both front and back end logics and learning such thing is very beneficial in real life situations.</w:t>
             </w:r>
           </w:p>
           <w:p>
@@ -9599,11 +10809,38 @@
                 <w:szCs w:val="24"/>
               </w:rPr>
             </w:pPr>
-            <w:r>
-              <w:rPr>
-                <w:color w:val="434343"/>
-              </w:rPr>
-              <w:t>I Learned how to make good usage of ajax which requires knowledge of both front and back end logics and learning such thing is very beneficial in real life situations.</w:t>
+          </w:p>
+          <w:p>
+            <w:pPr>
+              <w:widowControl w:val="0"/>
+              <w:spacing w:line="240" w:lineRule="auto"/>
+              <w:rPr>
+                <w:color w:val="434343"/>
+              </w:rPr>
+            </w:pPr>
+            <w:r>
+              <w:rPr>
+                <w:b/>
+              </w:rPr>
+              <w:t>7-Version controlling system</w:t>
+            </w:r>
+          </w:p>
+          <w:p>
+            <w:pPr>
+              <w:widowControl w:val="0"/>
+              <w:spacing w:line="240" w:lineRule="auto"/>
+              <w:rPr>
+                <w:b/>
+                <w:color w:val="434343"/>
+                <w:sz w:val="24"/>
+                <w:szCs w:val="24"/>
+              </w:rPr>
+            </w:pPr>
+            <w:r>
+              <w:rPr>
+                <w:color w:val="434343"/>
+              </w:rPr>
+              <w:t>I Learned new tricks on how to solve GIT conflicts and merges. I think that will help me a lot in the future.</w:t>
             </w:r>
           </w:p>
           <w:p>
@@ -9826,8 +11063,8 @@
       </w:tr>
     </w:tbl>
     <w:p>
-      <w:bookmarkStart w:id="19" w:name="_wl1vnclqv17e" w:colFirst="0" w:colLast="0"/>
-      <w:bookmarkEnd w:id="19"/>
+      <w:bookmarkStart w:id="7" w:name="_wl1vnclqv17e" w:colFirst="0" w:colLast="0"/>
+      <w:bookmarkEnd w:id="7"/>
     </w:p>
     <w:p/>
     <w:tbl>
@@ -10280,6 +11517,7 @@
               <w:spacing w:line="240" w:lineRule="auto"/>
             </w:pPr>
             <w:r>
+              <w:lastRenderedPageBreak/>
               <w:t>Only work on extra stuff if the mandatory parts are done</w:t>
             </w:r>
           </w:p>
@@ -10303,9 +11541,10 @@
     <w:p/>
     <w:p/>
     <w:p/>
-    <w:p/>
-    <w:p/>
-    <w:p/>
+    <w:p>
+      <w:bookmarkStart w:id="8" w:name="_GoBack"/>
+      <w:bookmarkEnd w:id="8"/>
+    </w:p>
     <w:p/>
     <w:tbl>
       <w:tblPr>
@@ -10358,7 +11597,6 @@
                 <w:sz w:val="28"/>
                 <w:szCs w:val="28"/>
               </w:rPr>
-              <w:lastRenderedPageBreak/>
               <w:t xml:space="preserve">Self-reflection </w:t>
             </w:r>
             <w:r>
@@ -10671,8 +11909,8 @@
       <w:pPr>
         <w:pStyle w:val="Heading3"/>
       </w:pPr>
-      <w:bookmarkStart w:id="20" w:name="_y19tohfcefau" w:colFirst="0" w:colLast="0"/>
-      <w:bookmarkEnd w:id="20"/>
+      <w:bookmarkStart w:id="9" w:name="_y19tohfcefau" w:colFirst="0" w:colLast="0"/>
+      <w:bookmarkEnd w:id="9"/>
     </w:p>
     <w:p/>
     <w:p/>
@@ -12368,6 +13606,18 @@
   </w:num>
   <w:num w:numId="14">
     <w:abstractNumId w:val="2"/>
+  </w:num>
+  <w:num w:numId="15">
+    <w:abstractNumId w:val="13"/>
+    <w:lvlOverride w:ilvl="0"/>
+    <w:lvlOverride w:ilvl="1"/>
+    <w:lvlOverride w:ilvl="2"/>
+    <w:lvlOverride w:ilvl="3"/>
+    <w:lvlOverride w:ilvl="4"/>
+    <w:lvlOverride w:ilvl="5"/>
+    <w:lvlOverride w:ilvl="6"/>
+    <w:lvlOverride w:ilvl="7"/>
+    <w:lvlOverride w:ilvl="8"/>
   </w:num>
 </w:numbering>
 </file>
@@ -13053,6 +14303,28 @@
       <w:contextualSpacing/>
     </w:pPr>
   </w:style>
+  <w:style w:type="paragraph" w:styleId="NormalWeb">
+    <w:name w:val="Normal (Web)"/>
+    <w:basedOn w:val="Normal"/>
+    <w:uiPriority w:val="99"/>
+    <w:semiHidden/>
+    <w:unhideWhenUsed/>
+    <w:rsid w:val="00F07B29"/>
+    <w:pPr>
+      <w:spacing w:before="100" w:beforeAutospacing="1" w:after="100" w:afterAutospacing="1" w:line="240" w:lineRule="auto"/>
+    </w:pPr>
+    <w:rPr>
+      <w:rFonts w:ascii="Times New Roman" w:eastAsia="Times New Roman" w:hAnsi="Times New Roman" w:cs="Times New Roman"/>
+      <w:sz w:val="24"/>
+      <w:szCs w:val="24"/>
+      <w:lang/>
+    </w:rPr>
+  </w:style>
+  <w:style w:type="character" w:customStyle="1" w:styleId="apple-tab-span">
+    <w:name w:val="apple-tab-span"/>
+    <w:basedOn w:val="DefaultParagraphFont"/>
+    <w:rsid w:val="00F07B29"/>
+  </w:style>
 </w:styles>
 </file>
 

</xml_diff>